<commit_message>
Update lab 5 worksheet
</commit_message>
<xml_diff>
--- a/Week 5/Lab Week 05 Worksheet for Students.docx
+++ b/Week 5/Lab Week 05 Worksheet for Students.docx
@@ -1,6 +1,6 @@
 
 <file path=word/document.xml><?xml version="1.0" encoding="utf-8"?>
-<w:document xmlns:wpc="http://schemas.microsoft.com/office/word/2010/wordprocessingCanvas" xmlns:cx="http://schemas.microsoft.com/office/drawing/2014/chartex" xmlns:cx1="http://schemas.microsoft.com/office/drawing/2015/9/8/chartex" xmlns:mc="http://schemas.openxmlformats.org/markup-compatibility/2006" xmlns:o="urn:schemas-microsoft-com:office:office" xmlns:r="http://schemas.openxmlformats.org/officeDocument/2006/relationships" xmlns:m="http://schemas.openxmlformats.org/officeDocument/2006/math" xmlns:v="urn:schemas-microsoft-com:vml" xmlns:wp14="http://schemas.microsoft.com/office/word/2010/wordprocessingDrawing" xmlns:wp="http://schemas.openxmlformats.org/drawingml/2006/wordprocessingDrawing" xmlns:w10="urn:schemas-microsoft-com:office:word" xmlns:w="http://schemas.openxmlformats.org/wordprocessingml/2006/main" xmlns:w14="http://schemas.microsoft.com/office/word/2010/wordml" xmlns:w15="http://schemas.microsoft.com/office/word/2012/wordml" xmlns:w16se="http://schemas.microsoft.com/office/word/2015/wordml/symex" xmlns:wpg="http://schemas.microsoft.com/office/word/2010/wordprocessingGroup" xmlns:wpi="http://schemas.microsoft.com/office/word/2010/wordprocessingInk" xmlns:wne="http://schemas.microsoft.com/office/word/2006/wordml" xmlns:wps="http://schemas.microsoft.com/office/word/2010/wordprocessingShape" mc:Ignorable="w14 w15 w16se wp14">
+<w:document xmlns:wpc="http://schemas.microsoft.com/office/word/2010/wordprocessingCanvas" xmlns:cx="http://schemas.microsoft.com/office/drawing/2014/chartex" xmlns:cx1="http://schemas.microsoft.com/office/drawing/2015/9/8/chartex" xmlns:cx2="http://schemas.microsoft.com/office/drawing/2015/10/21/chartex" xmlns:cx3="http://schemas.microsoft.com/office/drawing/2016/5/9/chartex" xmlns:cx4="http://schemas.microsoft.com/office/drawing/2016/5/10/chartex" xmlns:cx5="http://schemas.microsoft.com/office/drawing/2016/5/11/chartex" xmlns:cx6="http://schemas.microsoft.com/office/drawing/2016/5/12/chartex" xmlns:cx7="http://schemas.microsoft.com/office/drawing/2016/5/13/chartex" xmlns:cx8="http://schemas.microsoft.com/office/drawing/2016/5/14/chartex" xmlns:mc="http://schemas.openxmlformats.org/markup-compatibility/2006" xmlns:aink="http://schemas.microsoft.com/office/drawing/2016/ink" xmlns:am3d="http://schemas.microsoft.com/office/drawing/2017/model3d" xmlns:o="urn:schemas-microsoft-com:office:office" xmlns:r="http://schemas.openxmlformats.org/officeDocument/2006/relationships" xmlns:m="http://schemas.openxmlformats.org/officeDocument/2006/math" xmlns:v="urn:schemas-microsoft-com:vml" xmlns:wp14="http://schemas.microsoft.com/office/word/2010/wordprocessingDrawing" xmlns:wp="http://schemas.openxmlformats.org/drawingml/2006/wordprocessingDrawing" xmlns:w10="urn:schemas-microsoft-com:office:word" xmlns:w="http://schemas.openxmlformats.org/wordprocessingml/2006/main" xmlns:w14="http://schemas.microsoft.com/office/word/2010/wordml" xmlns:w15="http://schemas.microsoft.com/office/word/2012/wordml" xmlns:w16cex="http://schemas.microsoft.com/office/word/2018/wordml/cex" xmlns:w16cid="http://schemas.microsoft.com/office/word/2016/wordml/cid" xmlns:w16="http://schemas.microsoft.com/office/word/2018/wordml" xmlns:w16se="http://schemas.microsoft.com/office/word/2015/wordml/symex" xmlns:wpg="http://schemas.microsoft.com/office/word/2010/wordprocessingGroup" xmlns:wpi="http://schemas.microsoft.com/office/word/2010/wordprocessingInk" xmlns:wne="http://schemas.microsoft.com/office/word/2006/wordml" xmlns:wps="http://schemas.microsoft.com/office/word/2010/wordprocessingShape" mc:Ignorable="w14 w15 w16se w16cid w16 w16cex wp14">
   <w:body>
     <w:p>
       <w:pPr>
@@ -421,6 +421,242 @@
     </w:p>
     <w:p>
       <w:pPr>
+        <w:pStyle w:val="ListParagraph"/>
+        <w:widowControl w:val="0"/>
+        <w:numPr>
+          <w:ilvl w:val="0"/>
+          <w:numId w:val="4"/>
+        </w:numPr>
+        <w:autoSpaceDE w:val="0"/>
+        <w:autoSpaceDN w:val="0"/>
+        <w:adjustRightInd w:val="0"/>
+        <w:rPr>
+          <w:rFonts w:ascii="Times New Roman" w:hAnsi="Times New Roman" w:cs="Times New Roman"/>
+          <w:sz w:val="22"/>
+          <w:szCs w:val="22"/>
+        </w:rPr>
+      </w:pPr>
+      <w:r>
+        <w:rPr>
+          <w:rFonts w:ascii="Times New Roman" w:hAnsi="Times New Roman" w:cs="Times New Roman"/>
+          <w:sz w:val="22"/>
+          <w:szCs w:val="22"/>
+        </w:rPr>
+        <w:t>Open RStudio by double-clicking the icon or selecting RStudio from the Windows Start menu.</w:t>
+      </w:r>
+    </w:p>
+    <w:p>
+      <w:pPr>
+        <w:pStyle w:val="ListParagraph"/>
+        <w:widowControl w:val="0"/>
+        <w:numPr>
+          <w:ilvl w:val="0"/>
+          <w:numId w:val="4"/>
+        </w:numPr>
+        <w:autoSpaceDE w:val="0"/>
+        <w:autoSpaceDN w:val="0"/>
+        <w:adjustRightInd w:val="0"/>
+        <w:rPr>
+          <w:rFonts w:ascii="Times New Roman" w:hAnsi="Times New Roman" w:cs="Times New Roman"/>
+          <w:sz w:val="22"/>
+          <w:szCs w:val="22"/>
+        </w:rPr>
+      </w:pPr>
+      <w:r>
+        <w:rPr>
+          <w:rFonts w:ascii="Times New Roman" w:hAnsi="Times New Roman" w:cs="Times New Roman"/>
+          <w:sz w:val="22"/>
+          <w:szCs w:val="22"/>
+        </w:rPr>
+        <w:t>Open the project from the Projects menu</w:t>
+      </w:r>
+    </w:p>
+    <w:p>
+      <w:pPr>
+        <w:pStyle w:val="ListParagraph"/>
+        <w:widowControl w:val="0"/>
+        <w:numPr>
+          <w:ilvl w:val="0"/>
+          <w:numId w:val="4"/>
+        </w:numPr>
+        <w:autoSpaceDE w:val="0"/>
+        <w:autoSpaceDN w:val="0"/>
+        <w:adjustRightInd w:val="0"/>
+        <w:rPr>
+          <w:rFonts w:ascii="Times New Roman" w:hAnsi="Times New Roman" w:cs="Times New Roman"/>
+          <w:sz w:val="22"/>
+          <w:szCs w:val="22"/>
+        </w:rPr>
+      </w:pPr>
+      <w:r>
+        <w:rPr>
+          <w:rFonts w:ascii="Times New Roman" w:hAnsi="Times New Roman" w:cs="Times New Roman"/>
+          <w:sz w:val="22"/>
+          <w:szCs w:val="22"/>
+        </w:rPr>
+        <w:t xml:space="preserve">Pull from </w:t>
+      </w:r>
+      <w:proofErr w:type="spellStart"/>
+      <w:r>
+        <w:rPr>
+          <w:rFonts w:ascii="Times New Roman" w:hAnsi="Times New Roman" w:cs="Times New Roman"/>
+          <w:sz w:val="22"/>
+          <w:szCs w:val="22"/>
+        </w:rPr>
+        <w:t>Github</w:t>
+      </w:r>
+      <w:proofErr w:type="spellEnd"/>
+      <w:r>
+        <w:rPr>
+          <w:rFonts w:ascii="Times New Roman" w:hAnsi="Times New Roman" w:cs="Times New Roman"/>
+          <w:sz w:val="22"/>
+          <w:szCs w:val="22"/>
+        </w:rPr>
+        <w:t xml:space="preserve"> for any updates</w:t>
+      </w:r>
+    </w:p>
+    <w:p>
+      <w:pPr>
+        <w:pStyle w:val="ListParagraph"/>
+        <w:widowControl w:val="0"/>
+        <w:numPr>
+          <w:ilvl w:val="0"/>
+          <w:numId w:val="4"/>
+        </w:numPr>
+        <w:autoSpaceDE w:val="0"/>
+        <w:autoSpaceDN w:val="0"/>
+        <w:adjustRightInd w:val="0"/>
+        <w:rPr>
+          <w:rFonts w:ascii="Times New Roman" w:hAnsi="Times New Roman" w:cs="Times New Roman"/>
+          <w:sz w:val="22"/>
+          <w:szCs w:val="22"/>
+        </w:rPr>
+      </w:pPr>
+      <w:r>
+        <w:rPr>
+          <w:rFonts w:ascii="Times New Roman" w:hAnsi="Times New Roman" w:cs="Times New Roman"/>
+          <w:sz w:val="22"/>
+          <w:szCs w:val="22"/>
+        </w:rPr>
+        <w:t>Navigate in the lower right file area to the Lab 3 section</w:t>
+      </w:r>
+    </w:p>
+    <w:p>
+      <w:pPr>
+        <w:pStyle w:val="ListParagraph"/>
+        <w:widowControl w:val="0"/>
+        <w:numPr>
+          <w:ilvl w:val="0"/>
+          <w:numId w:val="4"/>
+        </w:numPr>
+        <w:autoSpaceDE w:val="0"/>
+        <w:autoSpaceDN w:val="0"/>
+        <w:adjustRightInd w:val="0"/>
+        <w:rPr>
+          <w:rFonts w:ascii="Times New Roman" w:hAnsi="Times New Roman" w:cs="Times New Roman"/>
+          <w:sz w:val="22"/>
+          <w:szCs w:val="22"/>
+        </w:rPr>
+      </w:pPr>
+      <w:r>
+        <w:rPr>
+          <w:rFonts w:ascii="Times New Roman" w:hAnsi="Times New Roman" w:cs="Times New Roman"/>
+          <w:sz w:val="22"/>
+          <w:szCs w:val="22"/>
+        </w:rPr>
+        <w:t xml:space="preserve">5) Open the R script by typing </w:t>
+      </w:r>
+      <w:proofErr w:type="spellStart"/>
+      <w:r>
+        <w:rPr>
+          <w:rFonts w:ascii="Times New Roman" w:hAnsi="Times New Roman" w:cs="Times New Roman"/>
+          <w:i/>
+          <w:sz w:val="22"/>
+          <w:szCs w:val="22"/>
+        </w:rPr>
+        <w:t>Ctrl</w:t>
+      </w:r>
+      <w:r>
+        <w:rPr>
+          <w:rFonts w:ascii="Times New Roman" w:hAnsi="Times New Roman" w:cs="Times New Roman"/>
+          <w:sz w:val="22"/>
+          <w:szCs w:val="22"/>
+        </w:rPr>
+        <w:t>+</w:t>
+      </w:r>
+      <w:r>
+        <w:rPr>
+          <w:rFonts w:ascii="Times New Roman" w:hAnsi="Times New Roman" w:cs="Times New Roman"/>
+          <w:i/>
+          <w:sz w:val="22"/>
+          <w:szCs w:val="22"/>
+        </w:rPr>
+        <w:t>O</w:t>
+      </w:r>
+      <w:proofErr w:type="spellEnd"/>
+      <w:r>
+        <w:rPr>
+          <w:rFonts w:ascii="Times New Roman" w:hAnsi="Times New Roman" w:cs="Times New Roman"/>
+          <w:sz w:val="22"/>
+          <w:szCs w:val="22"/>
+        </w:rPr>
+        <w:t xml:space="preserve"> or by clicking on File in the upper-left corner, using the dropdown menu, and navigating to the script in your working directory.</w:t>
+      </w:r>
+    </w:p>
+    <w:p>
+      <w:pPr>
+        <w:pStyle w:val="ListParagraph"/>
+        <w:widowControl w:val="0"/>
+        <w:numPr>
+          <w:ilvl w:val="0"/>
+          <w:numId w:val="4"/>
+        </w:numPr>
+        <w:autoSpaceDE w:val="0"/>
+        <w:autoSpaceDN w:val="0"/>
+        <w:adjustRightInd w:val="0"/>
+        <w:rPr>
+          <w:rFonts w:ascii="Times New Roman" w:hAnsi="Times New Roman" w:cs="Times New Roman"/>
+          <w:sz w:val="22"/>
+          <w:szCs w:val="22"/>
+        </w:rPr>
+      </w:pPr>
+      <w:r>
+        <w:rPr>
+          <w:rFonts w:ascii="Times New Roman" w:hAnsi="Times New Roman" w:cs="Times New Roman"/>
+          <w:sz w:val="22"/>
+          <w:szCs w:val="22"/>
+        </w:rPr>
+        <w:t>Line 1 will start the “here” library. If you have not installed that package, the code was the first line of Lab 3.</w:t>
+      </w:r>
+    </w:p>
+    <w:p>
+      <w:pPr>
+        <w:pStyle w:val="ListParagraph"/>
+        <w:widowControl w:val="0"/>
+        <w:numPr>
+          <w:ilvl w:val="0"/>
+          <w:numId w:val="4"/>
+        </w:numPr>
+        <w:autoSpaceDE w:val="0"/>
+        <w:autoSpaceDN w:val="0"/>
+        <w:adjustRightInd w:val="0"/>
+        <w:rPr>
+          <w:rFonts w:ascii="Times New Roman" w:hAnsi="Times New Roman" w:cs="Times New Roman"/>
+          <w:sz w:val="22"/>
+          <w:szCs w:val="22"/>
+        </w:rPr>
+      </w:pPr>
+      <w:r>
+        <w:rPr>
+          <w:rFonts w:ascii="Times New Roman" w:hAnsi="Times New Roman" w:cs="Times New Roman"/>
+          <w:sz w:val="22"/>
+          <w:szCs w:val="22"/>
+        </w:rPr>
+        <w:t>Line 2 installs a package to read the older version Stata file, then loads the library.</w:t>
+      </w:r>
+    </w:p>
+    <w:p>
+      <w:pPr>
         <w:widowControl w:val="0"/>
         <w:autoSpaceDE w:val="0"/>
         <w:autoSpaceDN w:val="0"/>
@@ -431,50 +667,6 @@
           <w:szCs w:val="22"/>
         </w:rPr>
       </w:pPr>
-      <w:r>
-        <w:rPr>
-          <w:rFonts w:ascii="Times New Roman" w:hAnsi="Times New Roman" w:cs="Times New Roman"/>
-          <w:sz w:val="22"/>
-          <w:szCs w:val="22"/>
-        </w:rPr>
-        <w:t xml:space="preserve">1) Open </w:t>
-      </w:r>
-      <w:proofErr w:type="spellStart"/>
-      <w:r>
-        <w:rPr>
-          <w:rFonts w:ascii="Times New Roman" w:hAnsi="Times New Roman" w:cs="Times New Roman"/>
-          <w:sz w:val="22"/>
-          <w:szCs w:val="22"/>
-        </w:rPr>
-        <w:t>RStudio</w:t>
-      </w:r>
-      <w:proofErr w:type="spellEnd"/>
-      <w:r>
-        <w:rPr>
-          <w:rFonts w:ascii="Times New Roman" w:hAnsi="Times New Roman" w:cs="Times New Roman"/>
-          <w:sz w:val="22"/>
-          <w:szCs w:val="22"/>
-        </w:rPr>
-        <w:t xml:space="preserve"> by double-clicking the icon or selecting </w:t>
-      </w:r>
-      <w:proofErr w:type="spellStart"/>
-      <w:r>
-        <w:rPr>
-          <w:rFonts w:ascii="Times New Roman" w:hAnsi="Times New Roman" w:cs="Times New Roman"/>
-          <w:sz w:val="22"/>
-          <w:szCs w:val="22"/>
-        </w:rPr>
-        <w:t>RStudio</w:t>
-      </w:r>
-      <w:proofErr w:type="spellEnd"/>
-      <w:r>
-        <w:rPr>
-          <w:rFonts w:ascii="Times New Roman" w:hAnsi="Times New Roman" w:cs="Times New Roman"/>
-          <w:sz w:val="22"/>
-          <w:szCs w:val="22"/>
-        </w:rPr>
-        <w:t xml:space="preserve"> from the Windows Start menu.</w:t>
-      </w:r>
     </w:p>
     <w:p>
       <w:pPr>
@@ -484,130 +676,48 @@
         <w:adjustRightInd w:val="0"/>
         <w:rPr>
           <w:rFonts w:ascii="Times New Roman" w:hAnsi="Times New Roman" w:cs="Times New Roman"/>
-          <w:color w:val="FF0000"/>
-          <w:sz w:val="22"/>
-          <w:szCs w:val="22"/>
-          <w:u w:val="single"/>
-        </w:rPr>
-      </w:pPr>
-      <w:r>
-        <w:rPr>
-          <w:rFonts w:ascii="Times New Roman" w:hAnsi="Times New Roman" w:cs="Times New Roman"/>
-          <w:sz w:val="22"/>
-          <w:szCs w:val="22"/>
-        </w:rPr>
-        <w:t>2</w:t>
-      </w:r>
-      <w:r>
-        <w:rPr>
-          <w:rFonts w:ascii="Times New Roman" w:hAnsi="Times New Roman" w:cs="Times New Roman"/>
-          <w:sz w:val="22"/>
-          <w:szCs w:val="22"/>
-        </w:rPr>
-        <w:t xml:space="preserve">) </w:t>
-      </w:r>
-      <w:r>
-        <w:rPr>
-          <w:rFonts w:ascii="Times New Roman" w:hAnsi="Times New Roman" w:cs="Times New Roman"/>
-          <w:color w:val="000000" w:themeColor="text1"/>
-          <w:sz w:val="22"/>
-          <w:szCs w:val="22"/>
-        </w:rPr>
-        <w:t xml:space="preserve">Clear </w:t>
-      </w:r>
-      <w:r>
-        <w:rPr>
-          <w:rFonts w:ascii="Times New Roman" w:hAnsi="Times New Roman" w:cs="Times New Roman"/>
-          <w:color w:val="000000" w:themeColor="text1"/>
-          <w:sz w:val="22"/>
-          <w:szCs w:val="22"/>
-        </w:rPr>
-        <w:t xml:space="preserve">any </w:t>
-      </w:r>
-      <w:r>
-        <w:rPr>
-          <w:rFonts w:ascii="Times New Roman" w:hAnsi="Times New Roman" w:cs="Times New Roman"/>
-          <w:color w:val="000000" w:themeColor="text1"/>
-          <w:sz w:val="22"/>
-          <w:szCs w:val="22"/>
-        </w:rPr>
-        <w:t xml:space="preserve">data </w:t>
-      </w:r>
-      <w:r>
-        <w:rPr>
-          <w:rFonts w:ascii="Times New Roman" w:hAnsi="Times New Roman" w:cs="Times New Roman"/>
-          <w:color w:val="000000" w:themeColor="text1"/>
-          <w:sz w:val="22"/>
-          <w:szCs w:val="22"/>
-        </w:rPr>
-        <w:t>in</w:t>
-      </w:r>
-      <w:r>
-        <w:rPr>
-          <w:rFonts w:ascii="Times New Roman" w:hAnsi="Times New Roman" w:cs="Times New Roman"/>
-          <w:color w:val="000000" w:themeColor="text1"/>
-          <w:sz w:val="22"/>
-          <w:szCs w:val="22"/>
-        </w:rPr>
-        <w:t xml:space="preserve"> memory</w:t>
-      </w:r>
-      <w:r>
-        <w:rPr>
-          <w:rFonts w:ascii="Times New Roman" w:hAnsi="Times New Roman" w:cs="Times New Roman"/>
-          <w:color w:val="000000" w:themeColor="text1"/>
-          <w:sz w:val="22"/>
-          <w:szCs w:val="22"/>
-        </w:rPr>
-        <w:t xml:space="preserve"> by typing</w:t>
-      </w:r>
-      <w:r>
-        <w:rPr>
-          <w:rFonts w:ascii="Times New Roman" w:hAnsi="Times New Roman" w:cs="Times New Roman"/>
-          <w:sz w:val="22"/>
-          <w:szCs w:val="22"/>
-        </w:rPr>
-        <w:t xml:space="preserve"> </w:t>
-      </w:r>
-      <w:proofErr w:type="spellStart"/>
-      <w:r>
-        <w:rPr>
-          <w:rFonts w:ascii="Courier New" w:hAnsi="Courier New" w:cs="Courier New"/>
-          <w:color w:val="0070C0"/>
-          <w:sz w:val="20"/>
-          <w:szCs w:val="20"/>
-        </w:rPr>
-        <w:t>rm</w:t>
-      </w:r>
-      <w:proofErr w:type="spellEnd"/>
-      <w:r>
-        <w:rPr>
-          <w:rFonts w:ascii="Courier New" w:hAnsi="Courier New" w:cs="Courier New"/>
-          <w:color w:val="0070C0"/>
-          <w:sz w:val="20"/>
-          <w:szCs w:val="20"/>
-        </w:rPr>
-        <w:t>(list=</w:t>
-      </w:r>
-      <w:proofErr w:type="gramStart"/>
-      <w:r>
-        <w:rPr>
-          <w:rFonts w:ascii="Courier New" w:hAnsi="Courier New" w:cs="Courier New"/>
-          <w:color w:val="0070C0"/>
-          <w:sz w:val="20"/>
-          <w:szCs w:val="20"/>
-        </w:rPr>
-        <w:t>ls(</w:t>
-      </w:r>
-      <w:proofErr w:type="gramEnd"/>
-      <w:r>
-        <w:rPr>
-          <w:rFonts w:ascii="Courier New" w:hAnsi="Courier New" w:cs="Courier New"/>
-          <w:color w:val="0070C0"/>
-          <w:sz w:val="20"/>
-          <w:szCs w:val="20"/>
-        </w:rPr>
-        <w:t>))</w:t>
-      </w:r>
+          <w:b/>
+          <w:sz w:val="22"/>
+          <w:szCs w:val="22"/>
+        </w:rPr>
+      </w:pPr>
+      <w:r>
+        <w:rPr>
+          <w:rFonts w:ascii="Times New Roman" w:hAnsi="Times New Roman" w:cs="Times New Roman"/>
+          <w:b/>
+          <w:sz w:val="22"/>
+          <w:szCs w:val="22"/>
+        </w:rPr>
+        <w:t>V</w:t>
+      </w:r>
+      <w:r>
+        <w:rPr>
+          <w:rFonts w:ascii="Times New Roman" w:hAnsi="Times New Roman" w:cs="Times New Roman"/>
+          <w:b/>
+          <w:sz w:val="22"/>
+          <w:szCs w:val="22"/>
+        </w:rPr>
+        <w:t xml:space="preserve">. Instructions for Lab </w:t>
+      </w:r>
+      <w:r>
+        <w:rPr>
+          <w:rFonts w:ascii="Times New Roman" w:hAnsi="Times New Roman" w:cs="Times New Roman"/>
+          <w:b/>
+          <w:sz w:val="22"/>
+          <w:szCs w:val="22"/>
+        </w:rPr>
+        <w:t>05</w:t>
+      </w:r>
+    </w:p>
+    <w:p>
+      <w:pPr>
+        <w:pStyle w:val="NormalWeb"/>
+        <w:spacing w:before="0" w:beforeAutospacing="0" w:after="0" w:afterAutospacing="0"/>
+        <w:rPr>
+          <w:sz w:val="22"/>
+          <w:szCs w:val="22"/>
+        </w:rPr>
+      </w:pPr>
     </w:p>
     <w:p>
       <w:pPr>
@@ -617,37 +727,126 @@
         <w:adjustRightInd w:val="0"/>
         <w:rPr>
           <w:rFonts w:ascii="Times New Roman" w:hAnsi="Times New Roman" w:cs="Times New Roman"/>
-          <w:color w:val="000000" w:themeColor="text1"/>
-          <w:sz w:val="22"/>
-          <w:szCs w:val="22"/>
-        </w:rPr>
-      </w:pPr>
-      <w:r>
-        <w:rPr>
-          <w:rFonts w:ascii="Times New Roman" w:hAnsi="Times New Roman" w:cs="Times New Roman"/>
-          <w:sz w:val="22"/>
-          <w:szCs w:val="22"/>
-        </w:rPr>
-        <w:t xml:space="preserve">3) </w:t>
-      </w:r>
-      <w:r>
-        <w:rPr>
-          <w:rFonts w:ascii="Times New Roman" w:hAnsi="Times New Roman" w:cs="Times New Roman"/>
-          <w:color w:val="000000" w:themeColor="text1"/>
-          <w:sz w:val="22"/>
-          <w:szCs w:val="22"/>
-        </w:rPr>
-        <w:t xml:space="preserve">Download dataset </w:t>
+          <w:sz w:val="22"/>
+          <w:szCs w:val="22"/>
+        </w:rPr>
+      </w:pPr>
+      <w:r>
+        <w:rPr>
+          <w:rFonts w:ascii="Times New Roman" w:hAnsi="Times New Roman" w:cs="Times New Roman"/>
+          <w:sz w:val="22"/>
+          <w:szCs w:val="22"/>
+        </w:rPr>
+        <w:t xml:space="preserve">You will use data </w:t>
+      </w:r>
+      <w:r>
+        <w:rPr>
+          <w:rFonts w:ascii="Times New Roman" w:hAnsi="Times New Roman" w:cs="Times New Roman"/>
+          <w:sz w:val="22"/>
+          <w:szCs w:val="22"/>
+        </w:rPr>
+        <w:t xml:space="preserve">on </w:t>
+      </w:r>
+      <w:r>
+        <w:rPr>
+          <w:rFonts w:ascii="Times New Roman" w:hAnsi="Times New Roman" w:cs="Times New Roman"/>
+          <w:sz w:val="22"/>
+          <w:szCs w:val="22"/>
+        </w:rPr>
+        <w:t xml:space="preserve">more than 30,000 </w:t>
+      </w:r>
+      <w:r>
+        <w:rPr>
+          <w:rFonts w:ascii="Times New Roman" w:hAnsi="Times New Roman" w:cs="Times New Roman"/>
+          <w:sz w:val="22"/>
+          <w:szCs w:val="22"/>
+        </w:rPr>
+        <w:t xml:space="preserve">traffic citations in Massachusetts, from Michael </w:t>
       </w:r>
       <w:proofErr w:type="spellStart"/>
       <w:r>
         <w:rPr>
           <w:rFonts w:ascii="Times New Roman" w:hAnsi="Times New Roman" w:cs="Times New Roman"/>
+          <w:sz w:val="22"/>
+          <w:szCs w:val="22"/>
+        </w:rPr>
+        <w:t>Makowsky</w:t>
+      </w:r>
+      <w:proofErr w:type="spellEnd"/>
+      <w:r>
+        <w:rPr>
+          <w:rFonts w:ascii="Times New Roman" w:hAnsi="Times New Roman" w:cs="Times New Roman"/>
+          <w:sz w:val="22"/>
+          <w:szCs w:val="22"/>
+        </w:rPr>
+        <w:t xml:space="preserve"> and Thomas </w:t>
+      </w:r>
+      <w:proofErr w:type="spellStart"/>
+      <w:r>
+        <w:rPr>
+          <w:rFonts w:ascii="Times New Roman" w:hAnsi="Times New Roman" w:cs="Times New Roman"/>
+          <w:sz w:val="22"/>
+          <w:szCs w:val="22"/>
+        </w:rPr>
+        <w:t>Stratman</w:t>
+      </w:r>
+      <w:r>
+        <w:rPr>
+          <w:rFonts w:ascii="Times New Roman" w:hAnsi="Times New Roman" w:cs="Times New Roman"/>
+          <w:sz w:val="22"/>
+          <w:szCs w:val="22"/>
+        </w:rPr>
+        <w:t>n</w:t>
+      </w:r>
+      <w:r>
+        <w:rPr>
+          <w:rFonts w:ascii="Times New Roman" w:hAnsi="Times New Roman" w:cs="Times New Roman"/>
+          <w:sz w:val="22"/>
+          <w:szCs w:val="22"/>
+        </w:rPr>
+        <w:t>’s</w:t>
+      </w:r>
+      <w:proofErr w:type="spellEnd"/>
+      <w:r>
+        <w:rPr>
+          <w:rFonts w:ascii="Times New Roman" w:hAnsi="Times New Roman" w:cs="Times New Roman"/>
+          <w:sz w:val="22"/>
+          <w:szCs w:val="22"/>
+        </w:rPr>
+        <w:t xml:space="preserve"> </w:t>
+      </w:r>
+      <w:r>
+        <w:rPr>
+          <w:rFonts w:ascii="Times New Roman" w:hAnsi="Times New Roman" w:cs="Times New Roman"/>
+          <w:sz w:val="22"/>
+          <w:szCs w:val="22"/>
+        </w:rPr>
+        <w:t>2009</w:t>
+      </w:r>
+      <w:r>
+        <w:rPr>
+          <w:rFonts w:ascii="Times New Roman" w:hAnsi="Times New Roman" w:cs="Times New Roman"/>
+          <w:sz w:val="22"/>
+          <w:szCs w:val="22"/>
+        </w:rPr>
+        <w:t xml:space="preserve"> article,</w:t>
+      </w:r>
+      <w:r>
+        <w:rPr>
+          <w:rFonts w:ascii="Times New Roman" w:hAnsi="Times New Roman" w:cs="Times New Roman"/>
+          <w:sz w:val="22"/>
+          <w:szCs w:val="22"/>
+        </w:rPr>
+        <w:t xml:space="preserve"> “Political Economy at Any Speed: What Determines Traffic Citations?” </w:t>
+      </w:r>
+      <w:r>
+        <w:rPr>
+          <w:rFonts w:ascii="Times New Roman" w:hAnsi="Times New Roman" w:cs="Times New Roman"/>
           <w:i/>
           <w:sz w:val="22"/>
           <w:szCs w:val="22"/>
         </w:rPr>
-        <w:t>speeding_tickets</w:t>
+        <w:t>American Economic</w:t>
       </w:r>
       <w:r>
         <w:rPr>
@@ -656,89 +855,15 @@
           <w:sz w:val="22"/>
           <w:szCs w:val="22"/>
         </w:rPr>
-        <w:t>_</w:t>
-      </w:r>
-      <w:r>
-        <w:rPr>
-          <w:rFonts w:ascii="Times New Roman" w:hAnsi="Times New Roman" w:cs="Times New Roman"/>
-          <w:i/>
-          <w:sz w:val="22"/>
-          <w:szCs w:val="22"/>
-        </w:rPr>
-        <w:t>text</w:t>
-      </w:r>
-      <w:r>
-        <w:rPr>
-          <w:rFonts w:ascii="Times New Roman" w:hAnsi="Times New Roman" w:cs="Times New Roman"/>
-          <w:i/>
-          <w:sz w:val="22"/>
-          <w:szCs w:val="22"/>
-        </w:rPr>
-        <w:t>.dta</w:t>
-      </w:r>
-      <w:proofErr w:type="spellEnd"/>
-      <w:r>
-        <w:rPr>
-          <w:rFonts w:ascii="Times New Roman" w:hAnsi="Times New Roman" w:cs="Times New Roman"/>
-          <w:color w:val="FF0000"/>
-          <w:sz w:val="22"/>
-          <w:szCs w:val="22"/>
-        </w:rPr>
-        <w:t xml:space="preserve"> </w:t>
-      </w:r>
-      <w:r>
-        <w:rPr>
-          <w:rFonts w:ascii="Times New Roman" w:hAnsi="Times New Roman" w:cs="Times New Roman"/>
-          <w:color w:val="000000" w:themeColor="text1"/>
-          <w:sz w:val="22"/>
-          <w:szCs w:val="22"/>
-        </w:rPr>
-        <w:t xml:space="preserve">and </w:t>
-      </w:r>
-      <w:r>
-        <w:rPr>
-          <w:rFonts w:ascii="Times New Roman" w:hAnsi="Times New Roman" w:cs="Times New Roman"/>
-          <w:color w:val="000000" w:themeColor="text1"/>
-          <w:sz w:val="22"/>
-          <w:szCs w:val="22"/>
-        </w:rPr>
-        <w:t xml:space="preserve">place </w:t>
-      </w:r>
-      <w:r>
-        <w:rPr>
-          <w:rFonts w:ascii="Times New Roman" w:hAnsi="Times New Roman" w:cs="Times New Roman"/>
-          <w:color w:val="000000" w:themeColor="text1"/>
-          <w:sz w:val="22"/>
-          <w:szCs w:val="22"/>
-        </w:rPr>
-        <w:t>it i</w:t>
-      </w:r>
-      <w:r>
-        <w:rPr>
-          <w:rFonts w:ascii="Times New Roman" w:hAnsi="Times New Roman" w:cs="Times New Roman"/>
-          <w:color w:val="000000" w:themeColor="text1"/>
-          <w:sz w:val="22"/>
-          <w:szCs w:val="22"/>
-        </w:rPr>
-        <w:t xml:space="preserve">n </w:t>
-      </w:r>
-      <w:r>
-        <w:rPr>
-          <w:rFonts w:ascii="Times New Roman" w:hAnsi="Times New Roman" w:cs="Times New Roman"/>
-          <w:color w:val="000000" w:themeColor="text1"/>
-          <w:sz w:val="22"/>
-          <w:szCs w:val="22"/>
-        </w:rPr>
-        <w:t>a</w:t>
-      </w:r>
-      <w:r>
-        <w:rPr>
-          <w:rFonts w:ascii="Times New Roman" w:hAnsi="Times New Roman" w:cs="Times New Roman"/>
-          <w:color w:val="000000" w:themeColor="text1"/>
-          <w:sz w:val="22"/>
-          <w:szCs w:val="22"/>
-        </w:rPr>
-        <w:t xml:space="preserve"> working directory</w:t>
+        <w:t xml:space="preserve"> Review</w:t>
+      </w:r>
+      <w:r>
+        <w:rPr>
+          <w:rFonts w:ascii="Times New Roman" w:hAnsi="Times New Roman" w:cs="Times New Roman"/>
+          <w:sz w:val="22"/>
+          <w:szCs w:val="22"/>
+        </w:rPr>
+        <w:t xml:space="preserve"> 99: 509–527.</w:t>
       </w:r>
     </w:p>
     <w:p>
@@ -753,38 +878,6 @@
           <w:szCs w:val="22"/>
         </w:rPr>
       </w:pPr>
-      <w:r>
-        <w:rPr>
-          <w:rFonts w:ascii="Times New Roman" w:hAnsi="Times New Roman" w:cs="Times New Roman"/>
-          <w:sz w:val="22"/>
-          <w:szCs w:val="22"/>
-        </w:rPr>
-        <w:t>4) Download R script “Lab</w:t>
-      </w:r>
-      <w:r>
-        <w:rPr>
-          <w:rFonts w:ascii="Times New Roman" w:hAnsi="Times New Roman" w:cs="Times New Roman"/>
-          <w:sz w:val="22"/>
-          <w:szCs w:val="22"/>
-        </w:rPr>
-        <w:t>05</w:t>
-      </w:r>
-      <w:r>
-        <w:rPr>
-          <w:rFonts w:ascii="Times New Roman" w:hAnsi="Times New Roman" w:cs="Times New Roman"/>
-          <w:sz w:val="22"/>
-          <w:szCs w:val="22"/>
-        </w:rPr>
-        <w:t>.R” and place it in a</w:t>
-      </w:r>
-      <w:r>
-        <w:rPr>
-          <w:rFonts w:ascii="Times New Roman" w:hAnsi="Times New Roman" w:cs="Times New Roman"/>
-          <w:sz w:val="22"/>
-          <w:szCs w:val="22"/>
-        </w:rPr>
-        <w:t xml:space="preserve"> working directory.</w:t>
-      </w:r>
     </w:p>
     <w:p>
       <w:pPr>
@@ -804,9 +897,8 @@
           <w:sz w:val="22"/>
           <w:szCs w:val="22"/>
         </w:rPr>
-        <w:t xml:space="preserve">5) Open the R script by typing </w:t>
-      </w:r>
-      <w:proofErr w:type="spellStart"/>
+        <w:t xml:space="preserve">The dependent variable is </w:t>
+      </w:r>
       <w:r>
         <w:rPr>
           <w:rFonts w:ascii="Times New Roman" w:hAnsi="Times New Roman" w:cs="Times New Roman"/>
@@ -814,15 +906,7 @@
           <w:sz w:val="22"/>
           <w:szCs w:val="22"/>
         </w:rPr>
-        <w:t>Ctrl</w:t>
-      </w:r>
-      <w:r>
-        <w:rPr>
-          <w:rFonts w:ascii="Times New Roman" w:hAnsi="Times New Roman" w:cs="Times New Roman"/>
-          <w:sz w:val="22"/>
-          <w:szCs w:val="22"/>
-        </w:rPr>
-        <w:t>+</w:t>
+        <w:t>A</w:t>
       </w:r>
       <w:r>
         <w:rPr>
@@ -831,16 +915,15 @@
           <w:sz w:val="22"/>
           <w:szCs w:val="22"/>
         </w:rPr>
-        <w:t>O</w:t>
-      </w:r>
-      <w:proofErr w:type="spellEnd"/>
-      <w:r>
-        <w:rPr>
-          <w:rFonts w:ascii="Times New Roman" w:hAnsi="Times New Roman" w:cs="Times New Roman"/>
-          <w:sz w:val="22"/>
-          <w:szCs w:val="22"/>
-        </w:rPr>
-        <w:t xml:space="preserve"> or by clicking on File in the upper-left corner, using the dropdown menu, and navigating to the script in your working directory.</w:t>
+        <w:t>mount</w:t>
+      </w:r>
+      <w:r>
+        <w:rPr>
+          <w:rFonts w:ascii="Times New Roman" w:hAnsi="Times New Roman" w:cs="Times New Roman"/>
+          <w:sz w:val="22"/>
+          <w:szCs w:val="22"/>
+        </w:rPr>
+        <w:t xml:space="preserve">, which is the dollar amount of the fine on a moving violation. </w:t>
       </w:r>
     </w:p>
     <w:p>
@@ -864,101 +947,53 @@
         <w:adjustRightInd w:val="0"/>
         <w:rPr>
           <w:rFonts w:ascii="Times New Roman" w:hAnsi="Times New Roman" w:cs="Times New Roman"/>
-          <w:b/>
-          <w:sz w:val="22"/>
-          <w:szCs w:val="22"/>
-        </w:rPr>
-      </w:pPr>
-      <w:r>
-        <w:rPr>
-          <w:rFonts w:ascii="Times New Roman" w:hAnsi="Times New Roman" w:cs="Times New Roman"/>
-          <w:b/>
-          <w:sz w:val="22"/>
-          <w:szCs w:val="22"/>
-        </w:rPr>
-        <w:t>V</w:t>
-      </w:r>
-      <w:r>
-        <w:rPr>
-          <w:rFonts w:ascii="Times New Roman" w:hAnsi="Times New Roman" w:cs="Times New Roman"/>
-          <w:b/>
-          <w:sz w:val="22"/>
-          <w:szCs w:val="22"/>
-        </w:rPr>
-        <w:t xml:space="preserve">. Instructions for Lab </w:t>
-      </w:r>
-      <w:r>
-        <w:rPr>
-          <w:rFonts w:ascii="Times New Roman" w:hAnsi="Times New Roman" w:cs="Times New Roman"/>
-          <w:b/>
-          <w:sz w:val="22"/>
-          <w:szCs w:val="22"/>
-        </w:rPr>
-        <w:t>05</w:t>
-      </w:r>
-    </w:p>
-    <w:p>
-      <w:pPr>
-        <w:pStyle w:val="NormalWeb"/>
-        <w:spacing w:before="0" w:beforeAutospacing="0" w:after="0" w:afterAutospacing="0"/>
-        <w:rPr>
-          <w:sz w:val="22"/>
-          <w:szCs w:val="22"/>
-        </w:rPr>
-      </w:pPr>
-    </w:p>
-    <w:p>
-      <w:pPr>
-        <w:widowControl w:val="0"/>
-        <w:autoSpaceDE w:val="0"/>
-        <w:autoSpaceDN w:val="0"/>
-        <w:adjustRightInd w:val="0"/>
-        <w:rPr>
-          <w:rFonts w:ascii="Times New Roman" w:hAnsi="Times New Roman" w:cs="Times New Roman"/>
-          <w:sz w:val="22"/>
-          <w:szCs w:val="22"/>
-        </w:rPr>
-      </w:pPr>
-      <w:r>
-        <w:rPr>
-          <w:rFonts w:ascii="Times New Roman" w:hAnsi="Times New Roman" w:cs="Times New Roman"/>
-          <w:sz w:val="22"/>
-          <w:szCs w:val="22"/>
-        </w:rPr>
-        <w:t xml:space="preserve">You will use data </w:t>
-      </w:r>
-      <w:r>
-        <w:rPr>
-          <w:rFonts w:ascii="Times New Roman" w:hAnsi="Times New Roman" w:cs="Times New Roman"/>
-          <w:sz w:val="22"/>
-          <w:szCs w:val="22"/>
-        </w:rPr>
-        <w:t xml:space="preserve">on </w:t>
-      </w:r>
-      <w:r>
-        <w:rPr>
-          <w:rFonts w:ascii="Times New Roman" w:hAnsi="Times New Roman" w:cs="Times New Roman"/>
-          <w:sz w:val="22"/>
-          <w:szCs w:val="22"/>
-        </w:rPr>
-        <w:t xml:space="preserve">more than 30,000 </w:t>
-      </w:r>
-      <w:r>
-        <w:rPr>
-          <w:rFonts w:ascii="Times New Roman" w:hAnsi="Times New Roman" w:cs="Times New Roman"/>
-          <w:sz w:val="22"/>
-          <w:szCs w:val="22"/>
-        </w:rPr>
-        <w:t xml:space="preserve">traffic citations in Massachusetts, from Michael </w:t>
+          <w:sz w:val="22"/>
+          <w:szCs w:val="22"/>
+        </w:rPr>
+      </w:pPr>
+      <w:r>
+        <w:rPr>
+          <w:rFonts w:ascii="Times New Roman" w:hAnsi="Times New Roman" w:cs="Times New Roman"/>
+          <w:sz w:val="22"/>
+          <w:szCs w:val="22"/>
+        </w:rPr>
+        <w:t xml:space="preserve">Key independent variables are </w:t>
+      </w:r>
+      <w:r>
+        <w:rPr>
+          <w:rFonts w:ascii="Times New Roman" w:hAnsi="Times New Roman" w:cs="Times New Roman"/>
+          <w:i/>
+          <w:sz w:val="22"/>
+          <w:szCs w:val="22"/>
+        </w:rPr>
+        <w:t>A</w:t>
+      </w:r>
+      <w:r>
+        <w:rPr>
+          <w:rFonts w:ascii="Times New Roman" w:hAnsi="Times New Roman" w:cs="Times New Roman"/>
+          <w:i/>
+          <w:sz w:val="22"/>
+          <w:szCs w:val="22"/>
+        </w:rPr>
+        <w:t>ge</w:t>
+      </w:r>
+      <w:r>
+        <w:rPr>
+          <w:rFonts w:ascii="Times New Roman" w:hAnsi="Times New Roman" w:cs="Times New Roman"/>
+          <w:sz w:val="22"/>
+          <w:szCs w:val="22"/>
+        </w:rPr>
+        <w:t xml:space="preserve">, the age of the offending driver, and </w:t>
       </w:r>
       <w:proofErr w:type="spellStart"/>
       <w:r>
         <w:rPr>
           <w:rFonts w:ascii="Times New Roman" w:hAnsi="Times New Roman" w:cs="Times New Roman"/>
-          <w:sz w:val="22"/>
-          <w:szCs w:val="22"/>
-        </w:rPr>
-        <w:t>Makowsky</w:t>
+          <w:i/>
+          <w:sz w:val="22"/>
+          <w:szCs w:val="22"/>
+        </w:rPr>
+        <w:t>MPHover</w:t>
       </w:r>
       <w:proofErr w:type="spellEnd"/>
       <w:r>
@@ -967,32 +1002,113 @@
           <w:sz w:val="22"/>
           <w:szCs w:val="22"/>
         </w:rPr>
-        <w:t xml:space="preserve"> and Thomas </w:t>
+        <w:t xml:space="preserve">, the miles per hour over the speed limit. There are also six dummy variables: </w:t>
+      </w:r>
+      <w:r>
+        <w:rPr>
+          <w:rFonts w:ascii="Times New Roman" w:hAnsi="Times New Roman" w:cs="Times New Roman"/>
+          <w:i/>
+          <w:sz w:val="22"/>
+          <w:szCs w:val="22"/>
+        </w:rPr>
+        <w:t>F</w:t>
+      </w:r>
+      <w:r>
+        <w:rPr>
+          <w:rFonts w:ascii="Times New Roman" w:hAnsi="Times New Roman" w:cs="Times New Roman"/>
+          <w:i/>
+          <w:sz w:val="22"/>
+          <w:szCs w:val="22"/>
+        </w:rPr>
+        <w:t>emale</w:t>
+      </w:r>
+      <w:r>
+        <w:rPr>
+          <w:rFonts w:ascii="Times New Roman" w:hAnsi="Times New Roman" w:cs="Times New Roman"/>
+          <w:sz w:val="22"/>
+          <w:szCs w:val="22"/>
+        </w:rPr>
+        <w:t xml:space="preserve">, </w:t>
+      </w:r>
+      <w:r>
+        <w:rPr>
+          <w:rFonts w:ascii="Times New Roman" w:hAnsi="Times New Roman" w:cs="Times New Roman"/>
+          <w:i/>
+          <w:sz w:val="22"/>
+          <w:szCs w:val="22"/>
+        </w:rPr>
+        <w:t>B</w:t>
+      </w:r>
+      <w:r>
+        <w:rPr>
+          <w:rFonts w:ascii="Times New Roman" w:hAnsi="Times New Roman" w:cs="Times New Roman"/>
+          <w:i/>
+          <w:sz w:val="22"/>
+          <w:szCs w:val="22"/>
+        </w:rPr>
+        <w:t>lack</w:t>
+      </w:r>
+      <w:r>
+        <w:rPr>
+          <w:rFonts w:ascii="Times New Roman" w:hAnsi="Times New Roman" w:cs="Times New Roman"/>
+          <w:sz w:val="22"/>
+          <w:szCs w:val="22"/>
+        </w:rPr>
+        <w:t xml:space="preserve">, </w:t>
+      </w:r>
+      <w:r>
+        <w:rPr>
+          <w:rFonts w:ascii="Times New Roman" w:hAnsi="Times New Roman" w:cs="Times New Roman"/>
+          <w:i/>
+          <w:sz w:val="22"/>
+          <w:szCs w:val="22"/>
+        </w:rPr>
+        <w:t>Hispanic</w:t>
+      </w:r>
+      <w:r>
+        <w:rPr>
+          <w:rFonts w:ascii="Times New Roman" w:hAnsi="Times New Roman" w:cs="Times New Roman"/>
+          <w:sz w:val="22"/>
+          <w:szCs w:val="22"/>
+        </w:rPr>
+        <w:t xml:space="preserve">, </w:t>
       </w:r>
       <w:proofErr w:type="spellStart"/>
       <w:r>
         <w:rPr>
           <w:rFonts w:ascii="Times New Roman" w:hAnsi="Times New Roman" w:cs="Times New Roman"/>
-          <w:sz w:val="22"/>
-          <w:szCs w:val="22"/>
-        </w:rPr>
-        <w:t>Stratman</w:t>
-      </w:r>
-      <w:r>
-        <w:rPr>
-          <w:rFonts w:ascii="Times New Roman" w:hAnsi="Times New Roman" w:cs="Times New Roman"/>
-          <w:sz w:val="22"/>
-          <w:szCs w:val="22"/>
-        </w:rPr>
-        <w:t>n</w:t>
-      </w:r>
-      <w:r>
-        <w:rPr>
-          <w:rFonts w:ascii="Times New Roman" w:hAnsi="Times New Roman" w:cs="Times New Roman"/>
-          <w:sz w:val="22"/>
-          <w:szCs w:val="22"/>
-        </w:rPr>
-        <w:t>’s</w:t>
+          <w:i/>
+          <w:sz w:val="22"/>
+          <w:szCs w:val="22"/>
+        </w:rPr>
+        <w:t>S</w:t>
+      </w:r>
+      <w:r>
+        <w:rPr>
+          <w:rFonts w:ascii="Times New Roman" w:hAnsi="Times New Roman" w:cs="Times New Roman"/>
+          <w:i/>
+          <w:sz w:val="22"/>
+          <w:szCs w:val="22"/>
+        </w:rPr>
+        <w:t>tate</w:t>
+      </w:r>
+      <w:r>
+        <w:rPr>
+          <w:rFonts w:ascii="Times New Roman" w:hAnsi="Times New Roman" w:cs="Times New Roman"/>
+          <w:i/>
+          <w:sz w:val="22"/>
+          <w:szCs w:val="22"/>
+        </w:rPr>
+        <w:t>P</w:t>
+      </w:r>
+      <w:r>
+        <w:rPr>
+          <w:rFonts w:ascii="Times New Roman" w:hAnsi="Times New Roman" w:cs="Times New Roman"/>
+          <w:i/>
+          <w:sz w:val="22"/>
+          <w:szCs w:val="22"/>
+        </w:rPr>
+        <w:t>ol</w:t>
       </w:r>
       <w:proofErr w:type="spellEnd"/>
       <w:r>
@@ -1001,357 +1117,71 @@
           <w:sz w:val="22"/>
           <w:szCs w:val="22"/>
         </w:rPr>
+        <w:t xml:space="preserve"> (if the officer was a state patrolman), </w:t>
+      </w:r>
+      <w:proofErr w:type="spellStart"/>
+      <w:r>
+        <w:rPr>
+          <w:rFonts w:ascii="Times New Roman" w:hAnsi="Times New Roman" w:cs="Times New Roman"/>
+          <w:i/>
+          <w:sz w:val="22"/>
+          <w:szCs w:val="22"/>
+        </w:rPr>
+        <w:t>O</w:t>
+      </w:r>
+      <w:r>
+        <w:rPr>
+          <w:rFonts w:ascii="Times New Roman" w:hAnsi="Times New Roman" w:cs="Times New Roman"/>
+          <w:i/>
+          <w:sz w:val="22"/>
+          <w:szCs w:val="22"/>
+        </w:rPr>
+        <w:t>ut</w:t>
+      </w:r>
+      <w:r>
+        <w:rPr>
+          <w:rFonts w:ascii="Times New Roman" w:hAnsi="Times New Roman" w:cs="Times New Roman"/>
+          <w:i/>
+          <w:sz w:val="22"/>
+          <w:szCs w:val="22"/>
+        </w:rPr>
+        <w:t>T</w:t>
+      </w:r>
+      <w:r>
+        <w:rPr>
+          <w:rFonts w:ascii="Times New Roman" w:hAnsi="Times New Roman" w:cs="Times New Roman"/>
+          <w:i/>
+          <w:sz w:val="22"/>
+          <w:szCs w:val="22"/>
+        </w:rPr>
+        <w:t>own</w:t>
+      </w:r>
+      <w:proofErr w:type="spellEnd"/>
+      <w:r>
+        <w:rPr>
+          <w:rFonts w:ascii="Times New Roman" w:hAnsi="Times New Roman" w:cs="Times New Roman"/>
+          <w:sz w:val="22"/>
+          <w:szCs w:val="22"/>
+        </w:rPr>
+        <w:t xml:space="preserve"> (if the driver resided outside the jurisdiction</w:t>
+      </w:r>
+      <w:proofErr w:type="gramStart"/>
+      <w:r>
+        <w:rPr>
+          <w:rFonts w:ascii="Times New Roman" w:hAnsi="Times New Roman" w:cs="Times New Roman"/>
+          <w:sz w:val="22"/>
+          <w:szCs w:val="22"/>
+        </w:rPr>
+        <w:t>), and</w:t>
+      </w:r>
+      <w:proofErr w:type="gramEnd"/>
+      <w:r>
+        <w:rPr>
+          <w:rFonts w:ascii="Times New Roman" w:hAnsi="Times New Roman" w:cs="Times New Roman"/>
+          <w:sz w:val="22"/>
+          <w:szCs w:val="22"/>
+        </w:rPr>
         <w:t xml:space="preserve"> </w:t>
-      </w:r>
-      <w:r>
-        <w:rPr>
-          <w:rFonts w:ascii="Times New Roman" w:hAnsi="Times New Roman" w:cs="Times New Roman"/>
-          <w:sz w:val="22"/>
-          <w:szCs w:val="22"/>
-        </w:rPr>
-        <w:t>2009</w:t>
-      </w:r>
-      <w:r>
-        <w:rPr>
-          <w:rFonts w:ascii="Times New Roman" w:hAnsi="Times New Roman" w:cs="Times New Roman"/>
-          <w:sz w:val="22"/>
-          <w:szCs w:val="22"/>
-        </w:rPr>
-        <w:t xml:space="preserve"> article,</w:t>
-      </w:r>
-      <w:r>
-        <w:rPr>
-          <w:rFonts w:ascii="Times New Roman" w:hAnsi="Times New Roman" w:cs="Times New Roman"/>
-          <w:sz w:val="22"/>
-          <w:szCs w:val="22"/>
-        </w:rPr>
-        <w:t xml:space="preserve"> “Political Economy at Any Speed: What Determines Traffic Citations?” </w:t>
-      </w:r>
-      <w:r>
-        <w:rPr>
-          <w:rFonts w:ascii="Times New Roman" w:hAnsi="Times New Roman" w:cs="Times New Roman"/>
-          <w:i/>
-          <w:sz w:val="22"/>
-          <w:szCs w:val="22"/>
-        </w:rPr>
-        <w:t>American Economic</w:t>
-      </w:r>
-      <w:r>
-        <w:rPr>
-          <w:rFonts w:ascii="Times New Roman" w:hAnsi="Times New Roman" w:cs="Times New Roman"/>
-          <w:i/>
-          <w:sz w:val="22"/>
-          <w:szCs w:val="22"/>
-        </w:rPr>
-        <w:t xml:space="preserve"> Review</w:t>
-      </w:r>
-      <w:r>
-        <w:rPr>
-          <w:rFonts w:ascii="Times New Roman" w:hAnsi="Times New Roman" w:cs="Times New Roman"/>
-          <w:sz w:val="22"/>
-          <w:szCs w:val="22"/>
-        </w:rPr>
-        <w:t xml:space="preserve"> 99: 509–527.</w:t>
-      </w:r>
-    </w:p>
-    <w:p>
-      <w:pPr>
-        <w:widowControl w:val="0"/>
-        <w:autoSpaceDE w:val="0"/>
-        <w:autoSpaceDN w:val="0"/>
-        <w:adjustRightInd w:val="0"/>
-        <w:rPr>
-          <w:rFonts w:ascii="Times New Roman" w:hAnsi="Times New Roman" w:cs="Times New Roman"/>
-          <w:sz w:val="22"/>
-          <w:szCs w:val="22"/>
-        </w:rPr>
-      </w:pPr>
-    </w:p>
-    <w:p>
-      <w:pPr>
-        <w:widowControl w:val="0"/>
-        <w:autoSpaceDE w:val="0"/>
-        <w:autoSpaceDN w:val="0"/>
-        <w:adjustRightInd w:val="0"/>
-        <w:rPr>
-          <w:rFonts w:ascii="Times New Roman" w:hAnsi="Times New Roman" w:cs="Times New Roman"/>
-          <w:sz w:val="22"/>
-          <w:szCs w:val="22"/>
-        </w:rPr>
-      </w:pPr>
-      <w:r>
-        <w:rPr>
-          <w:rFonts w:ascii="Times New Roman" w:hAnsi="Times New Roman" w:cs="Times New Roman"/>
-          <w:sz w:val="22"/>
-          <w:szCs w:val="22"/>
-        </w:rPr>
-        <w:t xml:space="preserve">The dependent variable is </w:t>
-      </w:r>
-      <w:r>
-        <w:rPr>
-          <w:rFonts w:ascii="Times New Roman" w:hAnsi="Times New Roman" w:cs="Times New Roman"/>
-          <w:i/>
-          <w:sz w:val="22"/>
-          <w:szCs w:val="22"/>
-        </w:rPr>
-        <w:t>A</w:t>
-      </w:r>
-      <w:r>
-        <w:rPr>
-          <w:rFonts w:ascii="Times New Roman" w:hAnsi="Times New Roman" w:cs="Times New Roman"/>
-          <w:i/>
-          <w:sz w:val="22"/>
-          <w:szCs w:val="22"/>
-        </w:rPr>
-        <w:t>mount</w:t>
-      </w:r>
-      <w:r>
-        <w:rPr>
-          <w:rFonts w:ascii="Times New Roman" w:hAnsi="Times New Roman" w:cs="Times New Roman"/>
-          <w:sz w:val="22"/>
-          <w:szCs w:val="22"/>
-        </w:rPr>
-        <w:t xml:space="preserve">, which is the dollar amount of the fine on a moving violation. </w:t>
-      </w:r>
-    </w:p>
-    <w:p>
-      <w:pPr>
-        <w:widowControl w:val="0"/>
-        <w:autoSpaceDE w:val="0"/>
-        <w:autoSpaceDN w:val="0"/>
-        <w:adjustRightInd w:val="0"/>
-        <w:rPr>
-          <w:rFonts w:ascii="Times New Roman" w:hAnsi="Times New Roman" w:cs="Times New Roman"/>
-          <w:sz w:val="22"/>
-          <w:szCs w:val="22"/>
-        </w:rPr>
-      </w:pPr>
-    </w:p>
-    <w:p>
-      <w:pPr>
-        <w:widowControl w:val="0"/>
-        <w:autoSpaceDE w:val="0"/>
-        <w:autoSpaceDN w:val="0"/>
-        <w:adjustRightInd w:val="0"/>
-        <w:rPr>
-          <w:rFonts w:ascii="Times New Roman" w:hAnsi="Times New Roman" w:cs="Times New Roman"/>
-          <w:sz w:val="22"/>
-          <w:szCs w:val="22"/>
-        </w:rPr>
-      </w:pPr>
-      <w:r>
-        <w:rPr>
-          <w:rFonts w:ascii="Times New Roman" w:hAnsi="Times New Roman" w:cs="Times New Roman"/>
-          <w:sz w:val="22"/>
-          <w:szCs w:val="22"/>
-        </w:rPr>
-        <w:t xml:space="preserve">Key independent variables are </w:t>
-      </w:r>
-      <w:r>
-        <w:rPr>
-          <w:rFonts w:ascii="Times New Roman" w:hAnsi="Times New Roman" w:cs="Times New Roman"/>
-          <w:i/>
-          <w:sz w:val="22"/>
-          <w:szCs w:val="22"/>
-        </w:rPr>
-        <w:t>A</w:t>
-      </w:r>
-      <w:r>
-        <w:rPr>
-          <w:rFonts w:ascii="Times New Roman" w:hAnsi="Times New Roman" w:cs="Times New Roman"/>
-          <w:i/>
-          <w:sz w:val="22"/>
-          <w:szCs w:val="22"/>
-        </w:rPr>
-        <w:t>ge</w:t>
-      </w:r>
-      <w:r>
-        <w:rPr>
-          <w:rFonts w:ascii="Times New Roman" w:hAnsi="Times New Roman" w:cs="Times New Roman"/>
-          <w:sz w:val="22"/>
-          <w:szCs w:val="22"/>
-        </w:rPr>
-        <w:t xml:space="preserve">, the age of the offending driver, and </w:t>
-      </w:r>
-      <w:proofErr w:type="spellStart"/>
-      <w:r>
-        <w:rPr>
-          <w:rFonts w:ascii="Times New Roman" w:hAnsi="Times New Roman" w:cs="Times New Roman"/>
-          <w:i/>
-          <w:sz w:val="22"/>
-          <w:szCs w:val="22"/>
-        </w:rPr>
-        <w:t>MPHover</w:t>
-      </w:r>
-      <w:proofErr w:type="spellEnd"/>
-      <w:r>
-        <w:rPr>
-          <w:rFonts w:ascii="Times New Roman" w:hAnsi="Times New Roman" w:cs="Times New Roman"/>
-          <w:sz w:val="22"/>
-          <w:szCs w:val="22"/>
-        </w:rPr>
-        <w:t xml:space="preserve">, the miles per hour over the speed limit. There are also six dummy variables: </w:t>
-      </w:r>
-      <w:r>
-        <w:rPr>
-          <w:rFonts w:ascii="Times New Roman" w:hAnsi="Times New Roman" w:cs="Times New Roman"/>
-          <w:i/>
-          <w:sz w:val="22"/>
-          <w:szCs w:val="22"/>
-        </w:rPr>
-        <w:t>F</w:t>
-      </w:r>
-      <w:r>
-        <w:rPr>
-          <w:rFonts w:ascii="Times New Roman" w:hAnsi="Times New Roman" w:cs="Times New Roman"/>
-          <w:i/>
-          <w:sz w:val="22"/>
-          <w:szCs w:val="22"/>
-        </w:rPr>
-        <w:t>emale</w:t>
-      </w:r>
-      <w:r>
-        <w:rPr>
-          <w:rFonts w:ascii="Times New Roman" w:hAnsi="Times New Roman" w:cs="Times New Roman"/>
-          <w:sz w:val="22"/>
-          <w:szCs w:val="22"/>
-        </w:rPr>
-        <w:t xml:space="preserve">, </w:t>
-      </w:r>
-      <w:r>
-        <w:rPr>
-          <w:rFonts w:ascii="Times New Roman" w:hAnsi="Times New Roman" w:cs="Times New Roman"/>
-          <w:i/>
-          <w:sz w:val="22"/>
-          <w:szCs w:val="22"/>
-        </w:rPr>
-        <w:t>B</w:t>
-      </w:r>
-      <w:r>
-        <w:rPr>
-          <w:rFonts w:ascii="Times New Roman" w:hAnsi="Times New Roman" w:cs="Times New Roman"/>
-          <w:i/>
-          <w:sz w:val="22"/>
-          <w:szCs w:val="22"/>
-        </w:rPr>
-        <w:t>lack</w:t>
-      </w:r>
-      <w:r>
-        <w:rPr>
-          <w:rFonts w:ascii="Times New Roman" w:hAnsi="Times New Roman" w:cs="Times New Roman"/>
-          <w:sz w:val="22"/>
-          <w:szCs w:val="22"/>
-        </w:rPr>
-        <w:t xml:space="preserve">, </w:t>
-      </w:r>
-      <w:r>
-        <w:rPr>
-          <w:rFonts w:ascii="Times New Roman" w:hAnsi="Times New Roman" w:cs="Times New Roman"/>
-          <w:i/>
-          <w:sz w:val="22"/>
-          <w:szCs w:val="22"/>
-        </w:rPr>
-        <w:t>Hispanic</w:t>
-      </w:r>
-      <w:r>
-        <w:rPr>
-          <w:rFonts w:ascii="Times New Roman" w:hAnsi="Times New Roman" w:cs="Times New Roman"/>
-          <w:sz w:val="22"/>
-          <w:szCs w:val="22"/>
-        </w:rPr>
-        <w:t xml:space="preserve">, </w:t>
-      </w:r>
-      <w:proofErr w:type="spellStart"/>
-      <w:r>
-        <w:rPr>
-          <w:rFonts w:ascii="Times New Roman" w:hAnsi="Times New Roman" w:cs="Times New Roman"/>
-          <w:i/>
-          <w:sz w:val="22"/>
-          <w:szCs w:val="22"/>
-        </w:rPr>
-        <w:t>S</w:t>
-      </w:r>
-      <w:r>
-        <w:rPr>
-          <w:rFonts w:ascii="Times New Roman" w:hAnsi="Times New Roman" w:cs="Times New Roman"/>
-          <w:i/>
-          <w:sz w:val="22"/>
-          <w:szCs w:val="22"/>
-        </w:rPr>
-        <w:t>tate</w:t>
-      </w:r>
-      <w:r>
-        <w:rPr>
-          <w:rFonts w:ascii="Times New Roman" w:hAnsi="Times New Roman" w:cs="Times New Roman"/>
-          <w:i/>
-          <w:sz w:val="22"/>
-          <w:szCs w:val="22"/>
-        </w:rPr>
-        <w:t>P</w:t>
-      </w:r>
-      <w:r>
-        <w:rPr>
-          <w:rFonts w:ascii="Times New Roman" w:hAnsi="Times New Roman" w:cs="Times New Roman"/>
-          <w:i/>
-          <w:sz w:val="22"/>
-          <w:szCs w:val="22"/>
-        </w:rPr>
-        <w:t>ol</w:t>
-      </w:r>
-      <w:proofErr w:type="spellEnd"/>
-      <w:r>
-        <w:rPr>
-          <w:rFonts w:ascii="Times New Roman" w:hAnsi="Times New Roman" w:cs="Times New Roman"/>
-          <w:sz w:val="22"/>
-          <w:szCs w:val="22"/>
-        </w:rPr>
-        <w:t xml:space="preserve"> (if the officer was a state patrolman), </w:t>
-      </w:r>
-      <w:proofErr w:type="spellStart"/>
-      <w:r>
-        <w:rPr>
-          <w:rFonts w:ascii="Times New Roman" w:hAnsi="Times New Roman" w:cs="Times New Roman"/>
-          <w:i/>
-          <w:sz w:val="22"/>
-          <w:szCs w:val="22"/>
-        </w:rPr>
-        <w:t>O</w:t>
-      </w:r>
-      <w:r>
-        <w:rPr>
-          <w:rFonts w:ascii="Times New Roman" w:hAnsi="Times New Roman" w:cs="Times New Roman"/>
-          <w:i/>
-          <w:sz w:val="22"/>
-          <w:szCs w:val="22"/>
-        </w:rPr>
-        <w:t>ut</w:t>
-      </w:r>
-      <w:r>
-        <w:rPr>
-          <w:rFonts w:ascii="Times New Roman" w:hAnsi="Times New Roman" w:cs="Times New Roman"/>
-          <w:i/>
-          <w:sz w:val="22"/>
-          <w:szCs w:val="22"/>
-        </w:rPr>
-        <w:t>T</w:t>
-      </w:r>
-      <w:r>
-        <w:rPr>
-          <w:rFonts w:ascii="Times New Roman" w:hAnsi="Times New Roman" w:cs="Times New Roman"/>
-          <w:i/>
-          <w:sz w:val="22"/>
-          <w:szCs w:val="22"/>
-        </w:rPr>
-        <w:t>own</w:t>
-      </w:r>
-      <w:proofErr w:type="spellEnd"/>
-      <w:r>
-        <w:rPr>
-          <w:rFonts w:ascii="Times New Roman" w:hAnsi="Times New Roman" w:cs="Times New Roman"/>
-          <w:sz w:val="22"/>
-          <w:szCs w:val="22"/>
-        </w:rPr>
-        <w:t xml:space="preserve"> (if the driver resided outside the jurisdiction), and </w:t>
       </w:r>
       <w:proofErr w:type="spellStart"/>
       <w:r>
@@ -1532,44 +1362,47 @@
           <w:sz w:val="22"/>
           <w:szCs w:val="22"/>
         </w:rPr>
-        <w:t>&gt;</w:t>
-      </w:r>
-      <w:r>
-        <w:rPr>
-          <w:rFonts w:ascii="Times New Roman" w:hAnsi="Times New Roman" w:cs="Times New Roman"/>
-          <w:sz w:val="22"/>
-          <w:szCs w:val="22"/>
-        </w:rPr>
-        <w:t xml:space="preserve"> </w:t>
-      </w:r>
-      <w:r>
-        <w:rPr>
-          <w:rFonts w:ascii="Courier New" w:hAnsi="Courier New" w:cs="Courier New"/>
-          <w:color w:val="0070C0"/>
-          <w:sz w:val="20"/>
-          <w:szCs w:val="20"/>
-        </w:rPr>
         <w:t xml:space="preserve">tickets &lt;- </w:t>
       </w:r>
       <w:proofErr w:type="gramStart"/>
       <w:r>
         <w:rPr>
-          <w:rFonts w:ascii="Courier New" w:hAnsi="Courier New" w:cs="Courier New"/>
-          <w:color w:val="0070C0"/>
-          <w:sz w:val="20"/>
-          <w:szCs w:val="20"/>
+          <w:rFonts w:ascii="Times New Roman" w:hAnsi="Times New Roman" w:cs="Times New Roman"/>
+          <w:color w:val="FF0000"/>
+          <w:sz w:val="22"/>
+          <w:szCs w:val="22"/>
         </w:rPr>
         <w:t>read.dta</w:t>
       </w:r>
       <w:proofErr w:type="gramEnd"/>
       <w:r>
         <w:rPr>
-          <w:rFonts w:ascii="Courier New" w:hAnsi="Courier New" w:cs="Courier New"/>
-          <w:color w:val="0070C0"/>
-          <w:sz w:val="20"/>
-          <w:szCs w:val="20"/>
-        </w:rPr>
-        <w:t>13("C:/speeding_tickets_text.dta")</w:t>
+          <w:rFonts w:ascii="Times New Roman" w:hAnsi="Times New Roman" w:cs="Times New Roman"/>
+          <w:color w:val="FF0000"/>
+          <w:sz w:val="22"/>
+          <w:szCs w:val="22"/>
+        </w:rPr>
+        <w:t>13(here("data","</w:t>
+      </w:r>
+      <w:proofErr w:type="spellStart"/>
+      <w:r>
+        <w:rPr>
+          <w:rFonts w:ascii="Times New Roman" w:hAnsi="Times New Roman" w:cs="Times New Roman"/>
+          <w:color w:val="FF0000"/>
+          <w:sz w:val="22"/>
+          <w:szCs w:val="22"/>
+        </w:rPr>
+        <w:t>speeding_tickets_text.dta</w:t>
+      </w:r>
+      <w:proofErr w:type="spellEnd"/>
+      <w:r>
+        <w:rPr>
+          <w:rFonts w:ascii="Times New Roman" w:hAnsi="Times New Roman" w:cs="Times New Roman"/>
+          <w:color w:val="FF0000"/>
+          <w:sz w:val="22"/>
+          <w:szCs w:val="22"/>
+        </w:rPr>
+        <w:t>"))</w:t>
       </w:r>
     </w:p>
     <w:p>
@@ -1954,6 +1787,7 @@
         </w:rPr>
         <w:t>basic &lt;-</w:t>
       </w:r>
+      <w:proofErr w:type="spellStart"/>
       <w:proofErr w:type="gramStart"/>
       <w:r>
         <w:rPr>
@@ -1962,7 +1796,17 @@
           <w:sz w:val="20"/>
           <w:szCs w:val="20"/>
         </w:rPr>
-        <w:t>lm(</w:t>
+        <w:t>lm</w:t>
+      </w:r>
+      <w:proofErr w:type="spellEnd"/>
+      <w:r>
+        <w:rPr>
+          <w:rFonts w:ascii="Courier New" w:hAnsi="Courier New" w:cs="Courier New"/>
+          <w:color w:val="0070C0"/>
+          <w:sz w:val="20"/>
+          <w:szCs w:val="20"/>
+        </w:rPr>
+        <w:t>(</w:t>
       </w:r>
       <w:proofErr w:type="gramEnd"/>
       <w:r>
@@ -2109,7 +1953,16 @@
           <w:sz w:val="22"/>
           <w:szCs w:val="22"/>
         </w:rPr>
-        <w:t xml:space="preserve"> to save two important features of the model. First is the vector of coefficients, which is a list of three numbers: the estimated intercept and the two estimated slope coefficients. Second is the </w:t>
+        <w:t xml:space="preserve"> to save two important features of the model. First is the vector of coefficients, which is a list of three numbers: the estimated intercept and the two estimated slope coefficients. </w:t>
+      </w:r>
+      <w:r>
+        <w:rPr>
+          <w:rFonts w:ascii="Times New Roman" w:hAnsi="Times New Roman" w:cs="Times New Roman"/>
+          <w:sz w:val="22"/>
+          <w:szCs w:val="22"/>
+        </w:rPr>
+        <w:lastRenderedPageBreak/>
+        <w:t xml:space="preserve">Second is the </w:t>
       </w:r>
       <w:r>
         <w:rPr>
@@ -2184,7 +2037,6 @@
           <w:sz w:val="22"/>
           <w:szCs w:val="22"/>
         </w:rPr>
-        <w:lastRenderedPageBreak/>
         <w:tab/>
       </w:r>
       <w:r>
@@ -2490,25 +2342,14 @@
         </w:rPr>
         <w:t xml:space="preserve"> </w:t>
       </w:r>
-      <w:proofErr w:type="spellStart"/>
-      <w:r>
-        <w:rPr>
-          <w:rFonts w:ascii="Courier New" w:hAnsi="Courier New" w:cs="Courier New"/>
-          <w:color w:val="0070C0"/>
-          <w:sz w:val="20"/>
-          <w:szCs w:val="20"/>
-        </w:rPr>
-        <w:t>sqrt</w:t>
-      </w:r>
-      <w:proofErr w:type="spellEnd"/>
-      <w:r>
-        <w:rPr>
-          <w:rFonts w:ascii="Courier New" w:hAnsi="Courier New" w:cs="Courier New"/>
-          <w:color w:val="0070C0"/>
-          <w:sz w:val="20"/>
-          <w:szCs w:val="20"/>
-        </w:rPr>
-        <w:t>(</w:t>
+      <w:r>
+        <w:rPr>
+          <w:rFonts w:ascii="Courier New" w:hAnsi="Courier New" w:cs="Courier New"/>
+          <w:color w:val="0070C0"/>
+          <w:sz w:val="20"/>
+          <w:szCs w:val="20"/>
+        </w:rPr>
+        <w:t>sqrt(</w:t>
       </w:r>
       <w:proofErr w:type="spellStart"/>
       <w:proofErr w:type="gramStart"/>
@@ -2851,27 +2692,7 @@
           <w:sz w:val="20"/>
           <w:szCs w:val="20"/>
         </w:rPr>
-        <w:t>[2]/</w:t>
-      </w:r>
-      <w:proofErr w:type="spellStart"/>
-      <w:r>
-        <w:rPr>
-          <w:rFonts w:ascii="Courier New" w:hAnsi="Courier New" w:cs="Courier New"/>
-          <w:color w:val="0070C0"/>
-          <w:sz w:val="20"/>
-          <w:szCs w:val="20"/>
-        </w:rPr>
-        <w:t>sqrt</w:t>
-      </w:r>
-      <w:proofErr w:type="spellEnd"/>
-      <w:r>
-        <w:rPr>
-          <w:rFonts w:ascii="Courier New" w:hAnsi="Courier New" w:cs="Courier New"/>
-          <w:color w:val="0070C0"/>
-          <w:sz w:val="20"/>
-          <w:szCs w:val="20"/>
-        </w:rPr>
-        <w:t>(</w:t>
+        <w:t>[2]/sqrt(</w:t>
       </w:r>
       <w:proofErr w:type="spellStart"/>
       <w:r>
@@ -3079,27 +2900,7 @@
           <w:sz w:val="20"/>
           <w:szCs w:val="20"/>
         </w:rPr>
-        <w:t>[3]/</w:t>
-      </w:r>
-      <w:proofErr w:type="spellStart"/>
-      <w:r>
-        <w:rPr>
-          <w:rFonts w:ascii="Courier New" w:hAnsi="Courier New" w:cs="Courier New"/>
-          <w:color w:val="0070C0"/>
-          <w:sz w:val="20"/>
-          <w:szCs w:val="20"/>
-        </w:rPr>
-        <w:t>sqrt</w:t>
-      </w:r>
-      <w:proofErr w:type="spellEnd"/>
-      <w:r>
-        <w:rPr>
-          <w:rFonts w:ascii="Courier New" w:hAnsi="Courier New" w:cs="Courier New"/>
-          <w:color w:val="0070C0"/>
-          <w:sz w:val="20"/>
-          <w:szCs w:val="20"/>
-        </w:rPr>
-        <w:t>(</w:t>
+        <w:t>[3]/sqrt(</w:t>
       </w:r>
       <w:proofErr w:type="spellStart"/>
       <w:r>
@@ -3156,13 +2957,23 @@
           <w:szCs w:val="22"/>
         </w:rPr>
       </w:pPr>
-      <w:r>
-        <w:rPr>
-          <w:rFonts w:ascii="Times New Roman" w:hAnsi="Times New Roman" w:cs="Times New Roman"/>
-          <w:sz w:val="22"/>
-          <w:szCs w:val="22"/>
-        </w:rPr>
-        <w:t xml:space="preserve">In order to test for statistical significance, it is important to know the critical value. One option is to inspect Student’s </w:t>
+      <w:proofErr w:type="gramStart"/>
+      <w:r>
+        <w:rPr>
+          <w:rFonts w:ascii="Times New Roman" w:hAnsi="Times New Roman" w:cs="Times New Roman"/>
+          <w:sz w:val="22"/>
+          <w:szCs w:val="22"/>
+        </w:rPr>
+        <w:t>In order to</w:t>
+      </w:r>
+      <w:proofErr w:type="gramEnd"/>
+      <w:r>
+        <w:rPr>
+          <w:rFonts w:ascii="Times New Roman" w:hAnsi="Times New Roman" w:cs="Times New Roman"/>
+          <w:sz w:val="22"/>
+          <w:szCs w:val="22"/>
+        </w:rPr>
+        <w:t xml:space="preserve"> test for statistical significance, it is important to know the critical value. One option is to inspect Student’s </w:t>
       </w:r>
       <w:r>
         <w:rPr>
@@ -3173,13 +2984,23 @@
         </w:rPr>
         <w:t xml:space="preserve">t </w:t>
       </w:r>
-      <w:r>
-        <w:rPr>
-          <w:rFonts w:ascii="Times New Roman" w:hAnsi="Times New Roman" w:cs="Times New Roman"/>
-          <w:sz w:val="22"/>
-          <w:szCs w:val="22"/>
-        </w:rPr>
-        <w:t xml:space="preserve">Table, if you have one handy. Another option is to use the “leftover” degrees of freedom from the model that generated the estimated coefficients and their variances. </w:t>
+      <w:proofErr w:type="gramStart"/>
+      <w:r>
+        <w:rPr>
+          <w:rFonts w:ascii="Times New Roman" w:hAnsi="Times New Roman" w:cs="Times New Roman"/>
+          <w:sz w:val="22"/>
+          <w:szCs w:val="22"/>
+        </w:rPr>
+        <w:t>Table, if</w:t>
+      </w:r>
+      <w:proofErr w:type="gramEnd"/>
+      <w:r>
+        <w:rPr>
+          <w:rFonts w:ascii="Times New Roman" w:hAnsi="Times New Roman" w:cs="Times New Roman"/>
+          <w:sz w:val="22"/>
+          <w:szCs w:val="22"/>
+        </w:rPr>
+        <w:t xml:space="preserve"> you have one handy. Another option is to use the “leftover” degrees of freedom from the model that generated the estimated coefficients and their variances. </w:t>
       </w:r>
     </w:p>
     <w:p>
@@ -3283,7 +3104,7 @@
         </w:rPr>
         <w:t xml:space="preserve"> represents the number of </w:t>
       </w:r>
-      <w:proofErr w:type="spellStart"/>
+      <w:proofErr w:type="gramStart"/>
       <w:r>
         <w:rPr>
           <w:rFonts w:ascii="Times New Roman" w:hAnsi="Times New Roman" w:cs="Times New Roman"/>
@@ -3292,7 +3113,7 @@
         </w:rPr>
         <w:t>regressors</w:t>
       </w:r>
-      <w:proofErr w:type="spellEnd"/>
+      <w:proofErr w:type="gramEnd"/>
       <w:r>
         <w:rPr>
           <w:rFonts w:ascii="Times New Roman" w:hAnsi="Times New Roman" w:cs="Times New Roman"/>
@@ -3436,25 +3257,14 @@
         </w:rPr>
         <w:t xml:space="preserve"> </w:t>
       </w:r>
-      <w:proofErr w:type="spellStart"/>
-      <w:r>
-        <w:rPr>
-          <w:rFonts w:ascii="Courier New" w:hAnsi="Courier New" w:cs="Courier New"/>
-          <w:color w:val="0070C0"/>
-          <w:sz w:val="20"/>
-          <w:szCs w:val="20"/>
-        </w:rPr>
-        <w:t>qt</w:t>
-      </w:r>
-      <w:proofErr w:type="spellEnd"/>
-      <w:r>
-        <w:rPr>
-          <w:rFonts w:ascii="Courier New" w:hAnsi="Courier New" w:cs="Courier New"/>
-          <w:color w:val="0070C0"/>
-          <w:sz w:val="20"/>
-          <w:szCs w:val="20"/>
-        </w:rPr>
-        <w:t>(.</w:t>
+      <w:r>
+        <w:rPr>
+          <w:rFonts w:ascii="Courier New" w:hAnsi="Courier New" w:cs="Courier New"/>
+          <w:color w:val="0070C0"/>
+          <w:sz w:val="20"/>
+          <w:szCs w:val="20"/>
+        </w:rPr>
+        <w:t>qt(.</w:t>
       </w:r>
       <w:proofErr w:type="gramStart"/>
       <w:r>
@@ -3970,6 +3780,7 @@
         </w:rPr>
         <w:t xml:space="preserve">if </w:t>
       </w:r>
+      <w:proofErr w:type="spellStart"/>
       <w:r>
         <w:rPr>
           <w:rFonts w:ascii="Times New Roman" w:hAnsi="Times New Roman" w:cs="Times New Roman"/>
@@ -3977,7 +3788,17 @@
           <w:sz w:val="22"/>
           <w:szCs w:val="22"/>
         </w:rPr>
-        <w:t xml:space="preserve">t </w:t>
+        <w:t>t</w:t>
+      </w:r>
+      <w:proofErr w:type="spellEnd"/>
+      <w:r>
+        <w:rPr>
+          <w:rFonts w:ascii="Times New Roman" w:hAnsi="Times New Roman" w:cs="Times New Roman"/>
+          <w:i/>
+          <w:sz w:val="22"/>
+          <w:szCs w:val="22"/>
+        </w:rPr>
+        <w:t xml:space="preserve"> </w:t>
       </w:r>
       <w:r>
         <w:rPr>
@@ -4145,7 +3966,16 @@
           <w:sz w:val="22"/>
           <w:szCs w:val="22"/>
         </w:rPr>
-        <w:t xml:space="preserve">, which is a square array with eight rows and eight columns. </w:t>
+        <w:t xml:space="preserve">, which is a square array with </w:t>
+      </w:r>
+      <w:r>
+        <w:rPr>
+          <w:rFonts w:ascii="Times New Roman" w:hAnsi="Times New Roman" w:cs="Times New Roman"/>
+          <w:sz w:val="22"/>
+          <w:szCs w:val="22"/>
+        </w:rPr>
+        <w:lastRenderedPageBreak/>
+        <w:t xml:space="preserve">eight rows and eight columns. </w:t>
       </w:r>
     </w:p>
     <w:p>
@@ -4364,7 +4194,6 @@
           <w:sz w:val="22"/>
           <w:szCs w:val="22"/>
         </w:rPr>
-        <w:lastRenderedPageBreak/>
         <w:t>A</w:t>
       </w:r>
       <w:r>
@@ -4925,25 +4754,14 @@
         </w:rPr>
         <w:t xml:space="preserve"> = </w:t>
       </w:r>
-      <w:proofErr w:type="spellStart"/>
-      <w:r>
-        <w:rPr>
-          <w:rFonts w:ascii="Courier New" w:hAnsi="Courier New" w:cs="Courier New"/>
-          <w:color w:val="0070C0"/>
-          <w:sz w:val="20"/>
-          <w:szCs w:val="20"/>
-        </w:rPr>
-        <w:t>sqrt</w:t>
-      </w:r>
-      <w:proofErr w:type="spellEnd"/>
-      <w:r>
-        <w:rPr>
-          <w:rFonts w:ascii="Courier New" w:hAnsi="Courier New" w:cs="Courier New"/>
-          <w:color w:val="0070C0"/>
-          <w:sz w:val="20"/>
-          <w:szCs w:val="20"/>
-        </w:rPr>
-        <w:t>(</w:t>
+      <w:r>
+        <w:rPr>
+          <w:rFonts w:ascii="Courier New" w:hAnsi="Courier New" w:cs="Courier New"/>
+          <w:color w:val="0070C0"/>
+          <w:sz w:val="20"/>
+          <w:szCs w:val="20"/>
+        </w:rPr>
+        <w:t>sqrt(</w:t>
       </w:r>
       <w:proofErr w:type="spellStart"/>
       <w:proofErr w:type="gramStart"/>
@@ -5282,19 +5100,8 @@
           <w:sz w:val="20"/>
           <w:szCs w:val="20"/>
         </w:rPr>
-        <w:t xml:space="preserve">= </w:t>
-      </w:r>
-      <w:proofErr w:type="spellStart"/>
-      <w:r>
-        <w:rPr>
-          <w:rFonts w:ascii="Courier New" w:hAnsi="Courier New" w:cs="Courier New"/>
-          <w:color w:val="0070C0"/>
-          <w:sz w:val="20"/>
-          <w:szCs w:val="20"/>
-        </w:rPr>
-        <w:t>num</w:t>
-      </w:r>
-      <w:proofErr w:type="spellEnd"/>
+        <w:t>= num</w:t>
+      </w:r>
       <w:r>
         <w:rPr>
           <w:rFonts w:ascii="Courier New" w:hAnsi="Courier New" w:cs="Courier New"/>
@@ -5476,21 +5283,19 @@
         </w:rPr>
         <w:t xml:space="preserve">On your own (or with </w:t>
       </w:r>
-      <w:proofErr w:type="spellStart"/>
-      <w:r>
-        <w:rPr>
-          <w:sz w:val="22"/>
-          <w:szCs w:val="22"/>
-        </w:rPr>
-        <w:t>Burak’s</w:t>
-      </w:r>
-      <w:proofErr w:type="spellEnd"/>
-      <w:r>
-        <w:rPr>
-          <w:sz w:val="22"/>
-          <w:szCs w:val="22"/>
-        </w:rPr>
-        <w:t xml:space="preserve"> </w:t>
+      <w:r>
+        <w:rPr>
+          <w:sz w:val="22"/>
+          <w:szCs w:val="22"/>
+        </w:rPr>
+        <w:t>Tom</w:t>
+      </w:r>
+      <w:r>
+        <w:rPr>
+          <w:sz w:val="22"/>
+          <w:szCs w:val="22"/>
+        </w:rPr>
+        <w:t xml:space="preserve">’s </w:t>
       </w:r>
       <w:r>
         <w:rPr>
@@ -5899,27 +5704,15 @@
         </w:rPr>
         <w:t xml:space="preserve"> </w:t>
       </w:r>
-      <w:proofErr w:type="spellStart"/>
-      <w:r>
-        <w:rPr>
-          <w:rFonts w:ascii="Courier New" w:hAnsi="Courier New" w:cs="Courier New"/>
-          <w:color w:val="0070C0"/>
-          <w:sz w:val="20"/>
-          <w:szCs w:val="20"/>
-        </w:rPr>
-        <w:t>df</w:t>
-      </w:r>
-      <w:proofErr w:type="spellEnd"/>
-      <w:r>
-        <w:rPr>
-          <w:rFonts w:ascii="Courier New" w:hAnsi="Courier New" w:cs="Courier New"/>
-          <w:color w:val="0070C0"/>
-          <w:sz w:val="20"/>
-          <w:szCs w:val="20"/>
-        </w:rPr>
-        <w:t xml:space="preserve"> &lt;- summary(dummies)$</w:t>
-      </w:r>
-      <w:proofErr w:type="spellStart"/>
+      <w:r>
+        <w:rPr>
+          <w:rFonts w:ascii="Courier New" w:hAnsi="Courier New" w:cs="Courier New"/>
+          <w:color w:val="0070C0"/>
+          <w:sz w:val="20"/>
+          <w:szCs w:val="20"/>
+        </w:rPr>
+        <w:t>df &lt;- summary(dummies)$</w:t>
+      </w:r>
       <w:proofErr w:type="gramStart"/>
       <w:r>
         <w:rPr>
@@ -5928,17 +5721,7 @@
           <w:sz w:val="20"/>
           <w:szCs w:val="20"/>
         </w:rPr>
-        <w:t>df</w:t>
-      </w:r>
-      <w:proofErr w:type="spellEnd"/>
-      <w:r>
-        <w:rPr>
-          <w:rFonts w:ascii="Courier New" w:hAnsi="Courier New" w:cs="Courier New"/>
-          <w:color w:val="0070C0"/>
-          <w:sz w:val="20"/>
-          <w:szCs w:val="20"/>
-        </w:rPr>
-        <w:t>[</w:t>
+        <w:t>df[</w:t>
       </w:r>
       <w:proofErr w:type="gramEnd"/>
       <w:r>
@@ -6020,19 +5803,8 @@
           <w:sz w:val="20"/>
           <w:szCs w:val="20"/>
         </w:rPr>
-        <w:t>),</w:t>
-      </w:r>
-      <w:proofErr w:type="spellStart"/>
-      <w:r>
-        <w:rPr>
-          <w:rFonts w:ascii="Courier New" w:hAnsi="Courier New" w:cs="Courier New"/>
-          <w:color w:val="0070C0"/>
-          <w:sz w:val="20"/>
-          <w:szCs w:val="20"/>
-        </w:rPr>
-        <w:t>df</w:t>
-      </w:r>
-      <w:proofErr w:type="spellEnd"/>
+        <w:t>),df</w:t>
+      </w:r>
       <w:proofErr w:type="gramEnd"/>
       <w:r>
         <w:rPr>
@@ -6067,14 +5839,25 @@
           <w:szCs w:val="22"/>
         </w:rPr>
       </w:pPr>
-      <w:r>
-        <w:rPr>
-          <w:rFonts w:ascii="Times New Roman" w:hAnsi="Times New Roman" w:cs="Times New Roman"/>
-          <w:color w:val="000000" w:themeColor="text1"/>
-          <w:sz w:val="22"/>
-          <w:szCs w:val="22"/>
-        </w:rPr>
-        <w:t>In order to examine the measures of model fit, y</w:t>
+      <w:proofErr w:type="gramStart"/>
+      <w:r>
+        <w:rPr>
+          <w:rFonts w:ascii="Times New Roman" w:hAnsi="Times New Roman" w:cs="Times New Roman"/>
+          <w:color w:val="000000" w:themeColor="text1"/>
+          <w:sz w:val="22"/>
+          <w:szCs w:val="22"/>
+        </w:rPr>
+        <w:t>In order to</w:t>
+      </w:r>
+      <w:proofErr w:type="gramEnd"/>
+      <w:r>
+        <w:rPr>
+          <w:rFonts w:ascii="Times New Roman" w:hAnsi="Times New Roman" w:cs="Times New Roman"/>
+          <w:color w:val="000000" w:themeColor="text1"/>
+          <w:sz w:val="22"/>
+          <w:szCs w:val="22"/>
+        </w:rPr>
+        <w:t xml:space="preserve"> examine the measures of model fit, y</w:t>
       </w:r>
       <w:r>
         <w:rPr>
@@ -6707,6 +6490,7 @@
           <w:sz w:val="22"/>
           <w:szCs w:val="22"/>
         </w:rPr>
+        <w:lastRenderedPageBreak/>
         <w:t>&gt;</w:t>
       </w:r>
       <w:r>
@@ -7015,27 +6799,7 @@
           <w:sz w:val="22"/>
           <w:szCs w:val="22"/>
         </w:rPr>
-        <w:t xml:space="preserve"> Sum </w:t>
-      </w:r>
-      <w:proofErr w:type="spellStart"/>
-      <w:r>
-        <w:rPr>
-          <w:rFonts w:ascii="Times New Roman" w:hAnsi="Times New Roman" w:cs="Times New Roman"/>
-          <w:color w:val="000000" w:themeColor="text1"/>
-          <w:sz w:val="22"/>
-          <w:szCs w:val="22"/>
-        </w:rPr>
-        <w:t>Sq</w:t>
-      </w:r>
-      <w:proofErr w:type="spellEnd"/>
-      <w:r>
-        <w:rPr>
-          <w:rFonts w:ascii="Times New Roman" w:hAnsi="Times New Roman" w:cs="Times New Roman"/>
-          <w:color w:val="000000" w:themeColor="text1"/>
-          <w:sz w:val="22"/>
-          <w:szCs w:val="22"/>
-        </w:rPr>
-        <w:t xml:space="preserve"> entries in the ANOVA table sum to equal the number that R calculates with the</w:t>
+        <w:t xml:space="preserve"> Sum Sq entries in the ANOVA table sum to equal the number that R calculates with the</w:t>
       </w:r>
       <w:r>
         <w:rPr>
@@ -7197,27 +6961,7 @@
           <w:sz w:val="22"/>
           <w:szCs w:val="22"/>
         </w:rPr>
-        <w:t xml:space="preserve">duals Sum </w:t>
-      </w:r>
-      <w:proofErr w:type="spellStart"/>
-      <w:r>
-        <w:rPr>
-          <w:rFonts w:ascii="Times New Roman" w:hAnsi="Times New Roman" w:cs="Times New Roman"/>
-          <w:color w:val="000000" w:themeColor="text1"/>
-          <w:sz w:val="22"/>
-          <w:szCs w:val="22"/>
-        </w:rPr>
-        <w:t>Sq</w:t>
-      </w:r>
-      <w:proofErr w:type="spellEnd"/>
-      <w:r>
-        <w:rPr>
-          <w:rFonts w:ascii="Times New Roman" w:hAnsi="Times New Roman" w:cs="Times New Roman"/>
-          <w:color w:val="000000" w:themeColor="text1"/>
-          <w:sz w:val="22"/>
-          <w:szCs w:val="22"/>
-        </w:rPr>
-        <w:t xml:space="preserve"> in the ANOVA table, which also equals the amount reported by </w:t>
+        <w:t xml:space="preserve">duals Sum Sq in the ANOVA table, which also equals the amount reported by </w:t>
       </w:r>
       <w:r>
         <w:rPr>
@@ -8671,25 +8415,14 @@
         </w:rPr>
         <w:t xml:space="preserve">, type </w:t>
       </w:r>
-      <w:proofErr w:type="spellStart"/>
-      <w:r>
-        <w:rPr>
-          <w:rFonts w:ascii="Courier New" w:hAnsi="Courier New" w:cs="Courier New"/>
-          <w:color w:val="0070C0"/>
-          <w:sz w:val="20"/>
-          <w:szCs w:val="20"/>
-        </w:rPr>
-        <w:t>rm</w:t>
-      </w:r>
-      <w:proofErr w:type="spellEnd"/>
-      <w:r>
-        <w:rPr>
-          <w:rFonts w:ascii="Courier New" w:hAnsi="Courier New" w:cs="Courier New"/>
-          <w:color w:val="0070C0"/>
-          <w:sz w:val="20"/>
-          <w:szCs w:val="20"/>
-        </w:rPr>
-        <w:t>(list=</w:t>
+      <w:r>
+        <w:rPr>
+          <w:rFonts w:ascii="Courier New" w:hAnsi="Courier New" w:cs="Courier New"/>
+          <w:color w:val="0070C0"/>
+          <w:sz w:val="20"/>
+          <w:szCs w:val="20"/>
+        </w:rPr>
+        <w:t>rm(list=</w:t>
       </w:r>
       <w:proofErr w:type="gramStart"/>
       <w:r>
@@ -8797,7 +8530,7 @@
 </file>
 
 <file path=word/endnotes.xml><?xml version="1.0" encoding="utf-8"?>
-<w:endnotes xmlns:wpc="http://schemas.microsoft.com/office/word/2010/wordprocessingCanvas" xmlns:cx="http://schemas.microsoft.com/office/drawing/2014/chartex" xmlns:cx1="http://schemas.microsoft.com/office/drawing/2015/9/8/chartex" xmlns:mc="http://schemas.openxmlformats.org/markup-compatibility/2006" xmlns:o="urn:schemas-microsoft-com:office:office" xmlns:r="http://schemas.openxmlformats.org/officeDocument/2006/relationships" xmlns:m="http://schemas.openxmlformats.org/officeDocument/2006/math" xmlns:v="urn:schemas-microsoft-com:vml" xmlns:wp14="http://schemas.microsoft.com/office/word/2010/wordprocessingDrawing" xmlns:wp="http://schemas.openxmlformats.org/drawingml/2006/wordprocessingDrawing" xmlns:w10="urn:schemas-microsoft-com:office:word" xmlns:w="http://schemas.openxmlformats.org/wordprocessingml/2006/main" xmlns:w14="http://schemas.microsoft.com/office/word/2010/wordml" xmlns:w15="http://schemas.microsoft.com/office/word/2012/wordml" xmlns:w16se="http://schemas.microsoft.com/office/word/2015/wordml/symex" xmlns:wpg="http://schemas.microsoft.com/office/word/2010/wordprocessingGroup" xmlns:wpi="http://schemas.microsoft.com/office/word/2010/wordprocessingInk" xmlns:wne="http://schemas.microsoft.com/office/word/2006/wordml" xmlns:wps="http://schemas.microsoft.com/office/word/2010/wordprocessingShape" mc:Ignorable="w14 w15 w16se wp14">
+<w:endnotes xmlns:wpc="http://schemas.microsoft.com/office/word/2010/wordprocessingCanvas" xmlns:cx="http://schemas.microsoft.com/office/drawing/2014/chartex" xmlns:cx1="http://schemas.microsoft.com/office/drawing/2015/9/8/chartex" xmlns:cx2="http://schemas.microsoft.com/office/drawing/2015/10/21/chartex" xmlns:cx3="http://schemas.microsoft.com/office/drawing/2016/5/9/chartex" xmlns:cx4="http://schemas.microsoft.com/office/drawing/2016/5/10/chartex" xmlns:cx5="http://schemas.microsoft.com/office/drawing/2016/5/11/chartex" xmlns:cx6="http://schemas.microsoft.com/office/drawing/2016/5/12/chartex" xmlns:cx7="http://schemas.microsoft.com/office/drawing/2016/5/13/chartex" xmlns:cx8="http://schemas.microsoft.com/office/drawing/2016/5/14/chartex" xmlns:mc="http://schemas.openxmlformats.org/markup-compatibility/2006" xmlns:aink="http://schemas.microsoft.com/office/drawing/2016/ink" xmlns:am3d="http://schemas.microsoft.com/office/drawing/2017/model3d" xmlns:o="urn:schemas-microsoft-com:office:office" xmlns:r="http://schemas.openxmlformats.org/officeDocument/2006/relationships" xmlns:m="http://schemas.openxmlformats.org/officeDocument/2006/math" xmlns:v="urn:schemas-microsoft-com:vml" xmlns:wp14="http://schemas.microsoft.com/office/word/2010/wordprocessingDrawing" xmlns:wp="http://schemas.openxmlformats.org/drawingml/2006/wordprocessingDrawing" xmlns:w10="urn:schemas-microsoft-com:office:word" xmlns:w="http://schemas.openxmlformats.org/wordprocessingml/2006/main" xmlns:w14="http://schemas.microsoft.com/office/word/2010/wordml" xmlns:w15="http://schemas.microsoft.com/office/word/2012/wordml" xmlns:w16cex="http://schemas.microsoft.com/office/word/2018/wordml/cex" xmlns:w16cid="http://schemas.microsoft.com/office/word/2016/wordml/cid" xmlns:w16="http://schemas.microsoft.com/office/word/2018/wordml" xmlns:w16se="http://schemas.microsoft.com/office/word/2015/wordml/symex" xmlns:wpg="http://schemas.microsoft.com/office/word/2010/wordprocessingGroup" xmlns:wpi="http://schemas.microsoft.com/office/word/2010/wordprocessingInk" xmlns:wne="http://schemas.microsoft.com/office/word/2006/wordml" xmlns:wps="http://schemas.microsoft.com/office/word/2010/wordprocessingShape" mc:Ignorable="w14 w15 w16se w16cid w16 w16cex wp14">
   <w:endnote w:type="separator" w:id="-1">
     <w:p>
       <w:r>
@@ -9164,6 +8897,7 @@
         </w:rPr>
         <w:t xml:space="preserve">null &lt;- </w:t>
       </w:r>
+      <w:proofErr w:type="spellStart"/>
       <w:proofErr w:type="gramStart"/>
       <w:r>
         <w:rPr>
@@ -9172,7 +8906,17 @@
           <w:sz w:val="20"/>
           <w:szCs w:val="20"/>
         </w:rPr>
-        <w:t>lm(</w:t>
+        <w:t>lm</w:t>
+      </w:r>
+      <w:proofErr w:type="spellEnd"/>
+      <w:r>
+        <w:rPr>
+          <w:rFonts w:ascii="Courier New" w:hAnsi="Courier New" w:cs="Courier New"/>
+          <w:color w:val="0070C0"/>
+          <w:sz w:val="20"/>
+          <w:szCs w:val="20"/>
+        </w:rPr>
+        <w:t>(</w:t>
       </w:r>
       <w:proofErr w:type="spellStart"/>
       <w:proofErr w:type="gramEnd"/>
@@ -9195,8 +8939,6 @@
         </w:rPr>
         <w:t xml:space="preserve"> ~ 1); summary(null)</w:t>
       </w:r>
-      <w:bookmarkStart w:id="0" w:name="_GoBack"/>
-      <w:bookmarkEnd w:id="0"/>
     </w:p>
     <w:p>
       <w:pPr>
@@ -9509,27 +9251,7 @@
           <w:sz w:val="20"/>
           <w:szCs w:val="20"/>
         </w:rPr>
-        <w:t>)/</w:t>
-      </w:r>
-      <w:proofErr w:type="spellStart"/>
-      <w:r>
-        <w:rPr>
-          <w:rFonts w:ascii="Courier New" w:hAnsi="Courier New" w:cs="Courier New"/>
-          <w:color w:val="0070C0"/>
-          <w:sz w:val="20"/>
-          <w:szCs w:val="20"/>
-        </w:rPr>
-        <w:t>sqrt</w:t>
-      </w:r>
-      <w:proofErr w:type="spellEnd"/>
-      <w:r>
-        <w:rPr>
-          <w:rFonts w:ascii="Courier New" w:hAnsi="Courier New" w:cs="Courier New"/>
-          <w:color w:val="0070C0"/>
-          <w:sz w:val="20"/>
-          <w:szCs w:val="20"/>
-        </w:rPr>
-        <w:t>(</w:t>
+        <w:t>)/sqrt(</w:t>
       </w:r>
       <w:proofErr w:type="spellStart"/>
       <w:r>
@@ -9635,7 +9357,6 @@
         </w:rPr>
         <w:t xml:space="preserve"> = </w:t>
       </w:r>
-      <w:proofErr w:type="spellStart"/>
       <w:proofErr w:type="gramStart"/>
       <w:r>
         <w:rPr>
@@ -9646,7 +9367,6 @@
         </w:rPr>
         <w:t>qt</w:t>
       </w:r>
-      <w:proofErr w:type="spellEnd"/>
       <w:r>
         <w:rPr>
           <w:rFonts w:ascii="Courier New" w:hAnsi="Courier New" w:cs="Courier New"/>
@@ -9978,7 +9698,7 @@
 </file>
 
 <file path=word/footer1.xml><?xml version="1.0" encoding="utf-8"?>
-<w:ftr xmlns:wpc="http://schemas.microsoft.com/office/word/2010/wordprocessingCanvas" xmlns:cx="http://schemas.microsoft.com/office/drawing/2014/chartex" xmlns:cx1="http://schemas.microsoft.com/office/drawing/2015/9/8/chartex" xmlns:mc="http://schemas.openxmlformats.org/markup-compatibility/2006" xmlns:o="urn:schemas-microsoft-com:office:office" xmlns:r="http://schemas.openxmlformats.org/officeDocument/2006/relationships" xmlns:m="http://schemas.openxmlformats.org/officeDocument/2006/math" xmlns:v="urn:schemas-microsoft-com:vml" xmlns:wp14="http://schemas.microsoft.com/office/word/2010/wordprocessingDrawing" xmlns:wp="http://schemas.openxmlformats.org/drawingml/2006/wordprocessingDrawing" xmlns:w10="urn:schemas-microsoft-com:office:word" xmlns:w="http://schemas.openxmlformats.org/wordprocessingml/2006/main" xmlns:w14="http://schemas.microsoft.com/office/word/2010/wordml" xmlns:w15="http://schemas.microsoft.com/office/word/2012/wordml" xmlns:w16se="http://schemas.microsoft.com/office/word/2015/wordml/symex" xmlns:wpg="http://schemas.microsoft.com/office/word/2010/wordprocessingGroup" xmlns:wpi="http://schemas.microsoft.com/office/word/2010/wordprocessingInk" xmlns:wne="http://schemas.microsoft.com/office/word/2006/wordml" xmlns:wps="http://schemas.microsoft.com/office/word/2010/wordprocessingShape" mc:Ignorable="w14 w15 w16se wp14">
+<w:ftr xmlns:wpc="http://schemas.microsoft.com/office/word/2010/wordprocessingCanvas" xmlns:cx="http://schemas.microsoft.com/office/drawing/2014/chartex" xmlns:cx1="http://schemas.microsoft.com/office/drawing/2015/9/8/chartex" xmlns:cx2="http://schemas.microsoft.com/office/drawing/2015/10/21/chartex" xmlns:cx3="http://schemas.microsoft.com/office/drawing/2016/5/9/chartex" xmlns:cx4="http://schemas.microsoft.com/office/drawing/2016/5/10/chartex" xmlns:cx5="http://schemas.microsoft.com/office/drawing/2016/5/11/chartex" xmlns:cx6="http://schemas.microsoft.com/office/drawing/2016/5/12/chartex" xmlns:cx7="http://schemas.microsoft.com/office/drawing/2016/5/13/chartex" xmlns:cx8="http://schemas.microsoft.com/office/drawing/2016/5/14/chartex" xmlns:mc="http://schemas.openxmlformats.org/markup-compatibility/2006" xmlns:aink="http://schemas.microsoft.com/office/drawing/2016/ink" xmlns:am3d="http://schemas.microsoft.com/office/drawing/2017/model3d" xmlns:o="urn:schemas-microsoft-com:office:office" xmlns:r="http://schemas.openxmlformats.org/officeDocument/2006/relationships" xmlns:m="http://schemas.openxmlformats.org/officeDocument/2006/math" xmlns:v="urn:schemas-microsoft-com:vml" xmlns:wp14="http://schemas.microsoft.com/office/word/2010/wordprocessingDrawing" xmlns:wp="http://schemas.openxmlformats.org/drawingml/2006/wordprocessingDrawing" xmlns:w10="urn:schemas-microsoft-com:office:word" xmlns:w="http://schemas.openxmlformats.org/wordprocessingml/2006/main" xmlns:w14="http://schemas.microsoft.com/office/word/2010/wordml" xmlns:w15="http://schemas.microsoft.com/office/word/2012/wordml" xmlns:w16cex="http://schemas.microsoft.com/office/word/2018/wordml/cex" xmlns:w16cid="http://schemas.microsoft.com/office/word/2016/wordml/cid" xmlns:w16="http://schemas.microsoft.com/office/word/2018/wordml" xmlns:w16se="http://schemas.microsoft.com/office/word/2015/wordml/symex" xmlns:wpg="http://schemas.microsoft.com/office/word/2010/wordprocessingGroup" xmlns:wpi="http://schemas.microsoft.com/office/word/2010/wordprocessingInk" xmlns:wne="http://schemas.microsoft.com/office/word/2006/wordml" xmlns:wps="http://schemas.microsoft.com/office/word/2010/wordprocessingShape" mc:Ignorable="w14 w15 w16se w16cid w16 w16cex wp14">
   <w:p>
     <w:pPr>
       <w:pStyle w:val="Footer"/>
@@ -10003,7 +9723,7 @@
 </file>
 
 <file path=word/footnotes.xml><?xml version="1.0" encoding="utf-8"?>
-<w:footnotes xmlns:wpc="http://schemas.microsoft.com/office/word/2010/wordprocessingCanvas" xmlns:cx="http://schemas.microsoft.com/office/drawing/2014/chartex" xmlns:cx1="http://schemas.microsoft.com/office/drawing/2015/9/8/chartex" xmlns:mc="http://schemas.openxmlformats.org/markup-compatibility/2006" xmlns:o="urn:schemas-microsoft-com:office:office" xmlns:r="http://schemas.openxmlformats.org/officeDocument/2006/relationships" xmlns:m="http://schemas.openxmlformats.org/officeDocument/2006/math" xmlns:v="urn:schemas-microsoft-com:vml" xmlns:wp14="http://schemas.microsoft.com/office/word/2010/wordprocessingDrawing" xmlns:wp="http://schemas.openxmlformats.org/drawingml/2006/wordprocessingDrawing" xmlns:w10="urn:schemas-microsoft-com:office:word" xmlns:w="http://schemas.openxmlformats.org/wordprocessingml/2006/main" xmlns:w14="http://schemas.microsoft.com/office/word/2010/wordml" xmlns:w15="http://schemas.microsoft.com/office/word/2012/wordml" xmlns:w16se="http://schemas.microsoft.com/office/word/2015/wordml/symex" xmlns:wpg="http://schemas.microsoft.com/office/word/2010/wordprocessingGroup" xmlns:wpi="http://schemas.microsoft.com/office/word/2010/wordprocessingInk" xmlns:wne="http://schemas.microsoft.com/office/word/2006/wordml" xmlns:wps="http://schemas.microsoft.com/office/word/2010/wordprocessingShape" mc:Ignorable="w14 w15 w16se wp14">
+<w:footnotes xmlns:wpc="http://schemas.microsoft.com/office/word/2010/wordprocessingCanvas" xmlns:cx="http://schemas.microsoft.com/office/drawing/2014/chartex" xmlns:cx1="http://schemas.microsoft.com/office/drawing/2015/9/8/chartex" xmlns:cx2="http://schemas.microsoft.com/office/drawing/2015/10/21/chartex" xmlns:cx3="http://schemas.microsoft.com/office/drawing/2016/5/9/chartex" xmlns:cx4="http://schemas.microsoft.com/office/drawing/2016/5/10/chartex" xmlns:cx5="http://schemas.microsoft.com/office/drawing/2016/5/11/chartex" xmlns:cx6="http://schemas.microsoft.com/office/drawing/2016/5/12/chartex" xmlns:cx7="http://schemas.microsoft.com/office/drawing/2016/5/13/chartex" xmlns:cx8="http://schemas.microsoft.com/office/drawing/2016/5/14/chartex" xmlns:mc="http://schemas.openxmlformats.org/markup-compatibility/2006" xmlns:aink="http://schemas.microsoft.com/office/drawing/2016/ink" xmlns:am3d="http://schemas.microsoft.com/office/drawing/2017/model3d" xmlns:o="urn:schemas-microsoft-com:office:office" xmlns:r="http://schemas.openxmlformats.org/officeDocument/2006/relationships" xmlns:m="http://schemas.openxmlformats.org/officeDocument/2006/math" xmlns:v="urn:schemas-microsoft-com:vml" xmlns:wp14="http://schemas.microsoft.com/office/word/2010/wordprocessingDrawing" xmlns:wp="http://schemas.openxmlformats.org/drawingml/2006/wordprocessingDrawing" xmlns:w10="urn:schemas-microsoft-com:office:word" xmlns:w="http://schemas.openxmlformats.org/wordprocessingml/2006/main" xmlns:w14="http://schemas.microsoft.com/office/word/2010/wordml" xmlns:w15="http://schemas.microsoft.com/office/word/2012/wordml" xmlns:w16cex="http://schemas.microsoft.com/office/word/2018/wordml/cex" xmlns:w16cid="http://schemas.microsoft.com/office/word/2016/wordml/cid" xmlns:w16="http://schemas.microsoft.com/office/word/2018/wordml" xmlns:w16se="http://schemas.microsoft.com/office/word/2015/wordml/symex" xmlns:wpg="http://schemas.microsoft.com/office/word/2010/wordprocessingGroup" xmlns:wpi="http://schemas.microsoft.com/office/word/2010/wordprocessingInk" xmlns:wne="http://schemas.microsoft.com/office/word/2006/wordml" xmlns:wps="http://schemas.microsoft.com/office/word/2010/wordprocessingShape" mc:Ignorable="w14 w15 w16se w16cid w16 w16cex wp14">
   <w:footnote w:type="separator" w:id="-1">
     <w:p>
       <w:r>
@@ -10022,7 +9742,7 @@
 </file>
 
 <file path=word/header1.xml><?xml version="1.0" encoding="utf-8"?>
-<w:hdr xmlns:wpc="http://schemas.microsoft.com/office/word/2010/wordprocessingCanvas" xmlns:cx="http://schemas.microsoft.com/office/drawing/2014/chartex" xmlns:cx1="http://schemas.microsoft.com/office/drawing/2015/9/8/chartex" xmlns:mc="http://schemas.openxmlformats.org/markup-compatibility/2006" xmlns:o="urn:schemas-microsoft-com:office:office" xmlns:r="http://schemas.openxmlformats.org/officeDocument/2006/relationships" xmlns:m="http://schemas.openxmlformats.org/officeDocument/2006/math" xmlns:v="urn:schemas-microsoft-com:vml" xmlns:wp14="http://schemas.microsoft.com/office/word/2010/wordprocessingDrawing" xmlns:wp="http://schemas.openxmlformats.org/drawingml/2006/wordprocessingDrawing" xmlns:w10="urn:schemas-microsoft-com:office:word" xmlns:w="http://schemas.openxmlformats.org/wordprocessingml/2006/main" xmlns:w14="http://schemas.microsoft.com/office/word/2010/wordml" xmlns:w15="http://schemas.microsoft.com/office/word/2012/wordml" xmlns:w16se="http://schemas.microsoft.com/office/word/2015/wordml/symex" xmlns:wpg="http://schemas.microsoft.com/office/word/2010/wordprocessingGroup" xmlns:wpi="http://schemas.microsoft.com/office/word/2010/wordprocessingInk" xmlns:wne="http://schemas.microsoft.com/office/word/2006/wordml" xmlns:wps="http://schemas.microsoft.com/office/word/2010/wordprocessingShape" mc:Ignorable="w14 w15 w16se wp14">
+<w:hdr xmlns:wpc="http://schemas.microsoft.com/office/word/2010/wordprocessingCanvas" xmlns:cx="http://schemas.microsoft.com/office/drawing/2014/chartex" xmlns:cx1="http://schemas.microsoft.com/office/drawing/2015/9/8/chartex" xmlns:cx2="http://schemas.microsoft.com/office/drawing/2015/10/21/chartex" xmlns:cx3="http://schemas.microsoft.com/office/drawing/2016/5/9/chartex" xmlns:cx4="http://schemas.microsoft.com/office/drawing/2016/5/10/chartex" xmlns:cx5="http://schemas.microsoft.com/office/drawing/2016/5/11/chartex" xmlns:cx6="http://schemas.microsoft.com/office/drawing/2016/5/12/chartex" xmlns:cx7="http://schemas.microsoft.com/office/drawing/2016/5/13/chartex" xmlns:cx8="http://schemas.microsoft.com/office/drawing/2016/5/14/chartex" xmlns:mc="http://schemas.openxmlformats.org/markup-compatibility/2006" xmlns:aink="http://schemas.microsoft.com/office/drawing/2016/ink" xmlns:am3d="http://schemas.microsoft.com/office/drawing/2017/model3d" xmlns:o="urn:schemas-microsoft-com:office:office" xmlns:r="http://schemas.openxmlformats.org/officeDocument/2006/relationships" xmlns:m="http://schemas.openxmlformats.org/officeDocument/2006/math" xmlns:v="urn:schemas-microsoft-com:vml" xmlns:wp14="http://schemas.microsoft.com/office/word/2010/wordprocessingDrawing" xmlns:wp="http://schemas.openxmlformats.org/drawingml/2006/wordprocessingDrawing" xmlns:w10="urn:schemas-microsoft-com:office:word" xmlns:w="http://schemas.openxmlformats.org/wordprocessingml/2006/main" xmlns:w14="http://schemas.microsoft.com/office/word/2010/wordml" xmlns:w15="http://schemas.microsoft.com/office/word/2012/wordml" xmlns:w16cex="http://schemas.microsoft.com/office/word/2018/wordml/cex" xmlns:w16cid="http://schemas.microsoft.com/office/word/2016/wordml/cid" xmlns:w16="http://schemas.microsoft.com/office/word/2018/wordml" xmlns:w16se="http://schemas.microsoft.com/office/word/2015/wordml/symex" xmlns:wpg="http://schemas.microsoft.com/office/word/2010/wordprocessingGroup" xmlns:wpi="http://schemas.microsoft.com/office/word/2010/wordprocessingInk" xmlns:wne="http://schemas.microsoft.com/office/word/2006/wordml" xmlns:wps="http://schemas.microsoft.com/office/word/2010/wordprocessingShape" mc:Ignorable="w14 w15 w16se w16cid w16 w16cex wp14">
   <w:p>
     <w:pPr>
       <w:widowControl w:val="0"/>
@@ -10079,7 +9799,16 @@
         <w:sz w:val="22"/>
         <w:szCs w:val="22"/>
       </w:rPr>
-      <w:t>20</w:t>
+      <w:t>2</w:t>
+    </w:r>
+    <w:r>
+      <w:rPr>
+        <w:rFonts w:ascii="Times New Roman" w:hAnsi="Times New Roman" w:cs="Times New Roman"/>
+        <w:b/>
+        <w:sz w:val="22"/>
+        <w:szCs w:val="22"/>
+      </w:rPr>
+      <w:t>1</w:t>
     </w:r>
     <w:r>
       <w:rPr>
@@ -10134,34 +9863,14 @@
       </w:rPr>
       <w:t xml:space="preserve">Lab assistant: </w:t>
     </w:r>
-    <w:proofErr w:type="spellStart"/>
     <w:r>
       <w:rPr>
         <w:rFonts w:ascii="Times New Roman" w:hAnsi="Times New Roman" w:cs="Times New Roman"/>
         <w:sz w:val="22"/>
         <w:szCs w:val="22"/>
       </w:rPr>
-      <w:t>Burak</w:t>
+      <w:t>Tom Hanna</w:t>
     </w:r>
-    <w:proofErr w:type="spellEnd"/>
-    <w:r>
-      <w:rPr>
-        <w:rFonts w:ascii="Times New Roman" w:hAnsi="Times New Roman" w:cs="Times New Roman"/>
-        <w:sz w:val="22"/>
-        <w:szCs w:val="22"/>
-      </w:rPr>
-      <w:t xml:space="preserve"> </w:t>
-    </w:r>
-    <w:proofErr w:type="spellStart"/>
-    <w:r>
-      <w:rPr>
-        <w:rFonts w:ascii="Times New Roman" w:hAnsi="Times New Roman" w:cs="Times New Roman"/>
-        <w:sz w:val="22"/>
-        <w:szCs w:val="22"/>
-      </w:rPr>
-      <w:t>Giray</w:t>
-    </w:r>
-    <w:proofErr w:type="spellEnd"/>
   </w:p>
   <w:p>
     <w:pPr>
@@ -10172,7 +9881,7 @@
 </file>
 
 <file path=word/numbering.xml><?xml version="1.0" encoding="utf-8"?>
-<w:numbering xmlns:wpc="http://schemas.microsoft.com/office/word/2010/wordprocessingCanvas" xmlns:cx="http://schemas.microsoft.com/office/drawing/2014/chartex" xmlns:cx1="http://schemas.microsoft.com/office/drawing/2015/9/8/chartex" xmlns:mc="http://schemas.openxmlformats.org/markup-compatibility/2006" xmlns:o="urn:schemas-microsoft-com:office:office" xmlns:r="http://schemas.openxmlformats.org/officeDocument/2006/relationships" xmlns:m="http://schemas.openxmlformats.org/officeDocument/2006/math" xmlns:v="urn:schemas-microsoft-com:vml" xmlns:wp14="http://schemas.microsoft.com/office/word/2010/wordprocessingDrawing" xmlns:wp="http://schemas.openxmlformats.org/drawingml/2006/wordprocessingDrawing" xmlns:w10="urn:schemas-microsoft-com:office:word" xmlns:w="http://schemas.openxmlformats.org/wordprocessingml/2006/main" xmlns:w14="http://schemas.microsoft.com/office/word/2010/wordml" xmlns:w15="http://schemas.microsoft.com/office/word/2012/wordml" xmlns:w16se="http://schemas.microsoft.com/office/word/2015/wordml/symex" xmlns:wpg="http://schemas.microsoft.com/office/word/2010/wordprocessingGroup" xmlns:wpi="http://schemas.microsoft.com/office/word/2010/wordprocessingInk" xmlns:wne="http://schemas.microsoft.com/office/word/2006/wordml" xmlns:wps="http://schemas.microsoft.com/office/word/2010/wordprocessingShape" mc:Ignorable="w14 w15 w16se wp14">
+<w:numbering xmlns:wpc="http://schemas.microsoft.com/office/word/2010/wordprocessingCanvas" xmlns:cx="http://schemas.microsoft.com/office/drawing/2014/chartex" xmlns:cx1="http://schemas.microsoft.com/office/drawing/2015/9/8/chartex" xmlns:cx2="http://schemas.microsoft.com/office/drawing/2015/10/21/chartex" xmlns:cx3="http://schemas.microsoft.com/office/drawing/2016/5/9/chartex" xmlns:cx4="http://schemas.microsoft.com/office/drawing/2016/5/10/chartex" xmlns:cx5="http://schemas.microsoft.com/office/drawing/2016/5/11/chartex" xmlns:cx6="http://schemas.microsoft.com/office/drawing/2016/5/12/chartex" xmlns:cx7="http://schemas.microsoft.com/office/drawing/2016/5/13/chartex" xmlns:cx8="http://schemas.microsoft.com/office/drawing/2016/5/14/chartex" xmlns:mc="http://schemas.openxmlformats.org/markup-compatibility/2006" xmlns:aink="http://schemas.microsoft.com/office/drawing/2016/ink" xmlns:am3d="http://schemas.microsoft.com/office/drawing/2017/model3d" xmlns:o="urn:schemas-microsoft-com:office:office" xmlns:r="http://schemas.openxmlformats.org/officeDocument/2006/relationships" xmlns:m="http://schemas.openxmlformats.org/officeDocument/2006/math" xmlns:v="urn:schemas-microsoft-com:vml" xmlns:wp14="http://schemas.microsoft.com/office/word/2010/wordprocessingDrawing" xmlns:wp="http://schemas.openxmlformats.org/drawingml/2006/wordprocessingDrawing" xmlns:w10="urn:schemas-microsoft-com:office:word" xmlns:w="http://schemas.openxmlformats.org/wordprocessingml/2006/main" xmlns:w14="http://schemas.microsoft.com/office/word/2010/wordml" xmlns:w15="http://schemas.microsoft.com/office/word/2012/wordml" xmlns:w16cex="http://schemas.microsoft.com/office/word/2018/wordml/cex" xmlns:w16cid="http://schemas.microsoft.com/office/word/2016/wordml/cid" xmlns:w16="http://schemas.microsoft.com/office/word/2018/wordml" xmlns:w16se="http://schemas.microsoft.com/office/word/2015/wordml/symex" xmlns:wpg="http://schemas.microsoft.com/office/word/2010/wordprocessingGroup" xmlns:wpi="http://schemas.microsoft.com/office/word/2010/wordprocessingInk" xmlns:wne="http://schemas.microsoft.com/office/word/2006/wordml" xmlns:wps="http://schemas.microsoft.com/office/word/2010/wordprocessingShape" mc:Ignorable="w14 w15 w16se w16cid w16 w16cex wp14">
   <w:abstractNum w:abstractNumId="0" w15:restartNumberingAfterBreak="0">
     <w:nsid w:val="1AC40600"/>
     <w:multiLevelType w:val="hybridMultilevel"/>
@@ -10488,6 +10197,92 @@
       </w:rPr>
     </w:lvl>
   </w:abstractNum>
+  <w:abstractNum w:abstractNumId="3" w15:restartNumberingAfterBreak="0">
+    <w:nsid w:val="5C5336EE"/>
+    <w:multiLevelType w:val="hybridMultilevel"/>
+    <w:tmpl w:val="506A8D1A"/>
+    <w:lvl w:ilvl="0" w:tplc="04090011">
+      <w:start w:val="1"/>
+      <w:numFmt w:val="decimal"/>
+      <w:lvlText w:val="%1)"/>
+      <w:lvlJc w:val="left"/>
+      <w:pPr>
+        <w:ind w:left="720" w:hanging="360"/>
+      </w:pPr>
+    </w:lvl>
+    <w:lvl w:ilvl="1" w:tplc="04090019">
+      <w:start w:val="1"/>
+      <w:numFmt w:val="lowerLetter"/>
+      <w:lvlText w:val="%2."/>
+      <w:lvlJc w:val="left"/>
+      <w:pPr>
+        <w:ind w:left="1440" w:hanging="360"/>
+      </w:pPr>
+    </w:lvl>
+    <w:lvl w:ilvl="2" w:tplc="0409001B">
+      <w:start w:val="1"/>
+      <w:numFmt w:val="lowerRoman"/>
+      <w:lvlText w:val="%3."/>
+      <w:lvlJc w:val="right"/>
+      <w:pPr>
+        <w:ind w:left="2160" w:hanging="180"/>
+      </w:pPr>
+    </w:lvl>
+    <w:lvl w:ilvl="3" w:tplc="0409000F">
+      <w:start w:val="1"/>
+      <w:numFmt w:val="decimal"/>
+      <w:lvlText w:val="%4."/>
+      <w:lvlJc w:val="left"/>
+      <w:pPr>
+        <w:ind w:left="2880" w:hanging="360"/>
+      </w:pPr>
+    </w:lvl>
+    <w:lvl w:ilvl="4" w:tplc="04090019">
+      <w:start w:val="1"/>
+      <w:numFmt w:val="lowerLetter"/>
+      <w:lvlText w:val="%5."/>
+      <w:lvlJc w:val="left"/>
+      <w:pPr>
+        <w:ind w:left="3600" w:hanging="360"/>
+      </w:pPr>
+    </w:lvl>
+    <w:lvl w:ilvl="5" w:tplc="0409001B">
+      <w:start w:val="1"/>
+      <w:numFmt w:val="lowerRoman"/>
+      <w:lvlText w:val="%6."/>
+      <w:lvlJc w:val="right"/>
+      <w:pPr>
+        <w:ind w:left="4320" w:hanging="180"/>
+      </w:pPr>
+    </w:lvl>
+    <w:lvl w:ilvl="6" w:tplc="0409000F">
+      <w:start w:val="1"/>
+      <w:numFmt w:val="decimal"/>
+      <w:lvlText w:val="%7."/>
+      <w:lvlJc w:val="left"/>
+      <w:pPr>
+        <w:ind w:left="5040" w:hanging="360"/>
+      </w:pPr>
+    </w:lvl>
+    <w:lvl w:ilvl="7" w:tplc="04090019">
+      <w:start w:val="1"/>
+      <w:numFmt w:val="lowerLetter"/>
+      <w:lvlText w:val="%8."/>
+      <w:lvlJc w:val="left"/>
+      <w:pPr>
+        <w:ind w:left="5760" w:hanging="360"/>
+      </w:pPr>
+    </w:lvl>
+    <w:lvl w:ilvl="8" w:tplc="0409001B">
+      <w:start w:val="1"/>
+      <w:numFmt w:val="lowerRoman"/>
+      <w:lvlText w:val="%9."/>
+      <w:lvlJc w:val="right"/>
+      <w:pPr>
+        <w:ind w:left="6480" w:hanging="180"/>
+      </w:pPr>
+    </w:lvl>
+  </w:abstractNum>
   <w:num w:numId="1">
     <w:abstractNumId w:val="1"/>
   </w:num>
@@ -10497,11 +10292,41 @@
   <w:num w:numId="3">
     <w:abstractNumId w:val="0"/>
   </w:num>
+  <w:num w:numId="4">
+    <w:abstractNumId w:val="3"/>
+    <w:lvlOverride w:ilvl="0">
+      <w:startOverride w:val="1"/>
+    </w:lvlOverride>
+    <w:lvlOverride w:ilvl="1">
+      <w:startOverride w:val="1"/>
+    </w:lvlOverride>
+    <w:lvlOverride w:ilvl="2">
+      <w:startOverride w:val="1"/>
+    </w:lvlOverride>
+    <w:lvlOverride w:ilvl="3">
+      <w:startOverride w:val="1"/>
+    </w:lvlOverride>
+    <w:lvlOverride w:ilvl="4">
+      <w:startOverride w:val="1"/>
+    </w:lvlOverride>
+    <w:lvlOverride w:ilvl="5">
+      <w:startOverride w:val="1"/>
+    </w:lvlOverride>
+    <w:lvlOverride w:ilvl="6">
+      <w:startOverride w:val="1"/>
+    </w:lvlOverride>
+    <w:lvlOverride w:ilvl="7">
+      <w:startOverride w:val="1"/>
+    </w:lvlOverride>
+    <w:lvlOverride w:ilvl="8">
+      <w:startOverride w:val="1"/>
+    </w:lvlOverride>
+  </w:num>
 </w:numbering>
 </file>
 
 <file path=word/styles.xml><?xml version="1.0" encoding="utf-8"?>
-<w:styles xmlns:mc="http://schemas.openxmlformats.org/markup-compatibility/2006" xmlns:r="http://schemas.openxmlformats.org/officeDocument/2006/relationships" xmlns:w="http://schemas.openxmlformats.org/wordprocessingml/2006/main" xmlns:w14="http://schemas.microsoft.com/office/word/2010/wordml" xmlns:w15="http://schemas.microsoft.com/office/word/2012/wordml" xmlns:w16se="http://schemas.microsoft.com/office/word/2015/wordml/symex" mc:Ignorable="w14 w15 w16se">
+<w:styles xmlns:mc="http://schemas.openxmlformats.org/markup-compatibility/2006" xmlns:r="http://schemas.openxmlformats.org/officeDocument/2006/relationships" xmlns:w="http://schemas.openxmlformats.org/wordprocessingml/2006/main" xmlns:w14="http://schemas.microsoft.com/office/word/2010/wordml" xmlns:w15="http://schemas.microsoft.com/office/word/2012/wordml" xmlns:w16cex="http://schemas.microsoft.com/office/word/2018/wordml/cex" xmlns:w16cid="http://schemas.microsoft.com/office/word/2016/wordml/cid" xmlns:w16="http://schemas.microsoft.com/office/word/2018/wordml" xmlns:w16se="http://schemas.microsoft.com/office/word/2015/wordml/symex" mc:Ignorable="w14 w15 w16se w16cid w16 w16cex">
   <w:docDefaults>
     <w:rPrDefault>
       <w:rPr>
@@ -10513,7 +10338,7 @@
     </w:rPrDefault>
     <w:pPrDefault/>
   </w:docDefaults>
-  <w:latentStyles w:defLockedState="0" w:defUIPriority="99" w:defSemiHidden="0" w:defUnhideWhenUsed="0" w:defQFormat="0" w:count="371">
+  <w:latentStyles w:defLockedState="0" w:defUIPriority="99" w:defSemiHidden="0" w:defUnhideWhenUsed="0" w:defQFormat="0" w:count="376">
     <w:lsdException w:name="Normal" w:uiPriority="0" w:qFormat="1"/>
     <w:lsdException w:name="heading 1" w:uiPriority="9" w:qFormat="1"/>
     <w:lsdException w:name="heading 2" w:semiHidden="1" w:uiPriority="9" w:unhideWhenUsed="1" w:qFormat="1"/>
@@ -10885,6 +10710,11 @@
     <w:lsdException w:name="List Table 5 Dark Accent 6" w:uiPriority="50"/>
     <w:lsdException w:name="List Table 6 Colorful Accent 6" w:uiPriority="51"/>
     <w:lsdException w:name="List Table 7 Colorful Accent 6" w:uiPriority="52"/>
+    <w:lsdException w:name="Mention" w:semiHidden="1" w:unhideWhenUsed="1"/>
+    <w:lsdException w:name="Smart Hyperlink" w:semiHidden="1" w:unhideWhenUsed="1"/>
+    <w:lsdException w:name="Hashtag" w:semiHidden="1" w:unhideWhenUsed="1"/>
+    <w:lsdException w:name="Unresolved Mention" w:semiHidden="1" w:unhideWhenUsed="1"/>
+    <w:lsdException w:name="Smart Link" w:semiHidden="1" w:unhideWhenUsed="1"/>
   </w:latentStyles>
   <w:style w:type="paragraph" w:default="1" w:styleId="Normal">
     <w:name w:val="Normal"/>

</xml_diff>